<commit_message>
Report completed with a picture of the e-cat.
</commit_message>
<xml_diff>
--- a/Rapport.docx
+++ b/Rapport.docx
@@ -10,7 +10,6 @@
           <w:tab w:val="left" w:pos="5670"/>
           <w:tab w:val="left" w:pos="7938"/>
         </w:tabs>
-        <w:jc w:val="center"/>
         <w:rPr>
           <w:smallCaps/>
           <w:sz w:val="56"/>
@@ -31,6 +30,13 @@
           <w:sz w:val="56"/>
         </w:rPr>
       </w:pPr>
+      <w:r>
+        <w:rPr>
+          <w:smallCaps/>
+          <w:sz w:val="56"/>
+        </w:rPr>
+        <w:t>Projet Microinformatique</w:t>
+      </w:r>
     </w:p>
     <w:p>
       <w:pPr>
@@ -51,7 +57,21 @@
           <w:smallCaps/>
           <w:sz w:val="56"/>
         </w:rPr>
-        <w:t>Projet Microinformatique</w:t>
+        <w:t>e-</w:t>
+      </w:r>
+      <w:r>
+        <w:rPr>
+          <w:smallCaps/>
+          <w:sz w:val="56"/>
+        </w:rPr>
+        <w:t>c</w:t>
+      </w:r>
+      <w:r>
+        <w:rPr>
+          <w:smallCaps/>
+          <w:sz w:val="56"/>
+        </w:rPr>
+        <w:t>at</w:t>
       </w:r>
     </w:p>
     <w:p>
@@ -63,36 +83,7 @@
           <w:tab w:val="left" w:pos="7938"/>
         </w:tabs>
         <w:jc w:val="center"/>
-        <w:rPr>
-          <w:smallCaps/>
-          <w:sz w:val="56"/>
-          <w:lang w:val="de-CH"/>
-        </w:rPr>
-      </w:pPr>
-      <w:r>
-        <w:rPr>
-          <w:smallCaps/>
-          <w:sz w:val="56"/>
-          <w:lang w:val="de-CH"/>
-        </w:rPr>
-        <w:t>e-</w:t>
-      </w:r>
-      <w:r>
-        <w:rPr>
-          <w:smallCaps/>
-          <w:sz w:val="56"/>
-          <w:lang w:val="de-CH"/>
-        </w:rPr>
-        <w:t>c</w:t>
-      </w:r>
-      <w:r>
-        <w:rPr>
-          <w:smallCaps/>
-          <w:sz w:val="56"/>
-          <w:lang w:val="de-CH"/>
-        </w:rPr>
-        <w:t>at</w:t>
-      </w:r>
+      </w:pPr>
     </w:p>
     <w:p>
       <w:pPr>
@@ -103,12 +94,63 @@
           <w:tab w:val="left" w:pos="7938"/>
         </w:tabs>
         <w:jc w:val="center"/>
-        <w:rPr>
-          <w:smallCaps/>
-          <w:sz w:val="56"/>
-          <w:lang w:val="de-CH"/>
-        </w:rPr>
-      </w:pPr>
+      </w:pPr>
+      <w:r>
+        <w:rPr>
+          <w:noProof/>
+        </w:rPr>
+        <w:drawing>
+          <wp:inline distT="0" distB="0" distL="0" distR="0">
+            <wp:extent cx="4876800" cy="3513261"/>
+            <wp:effectExtent l="0" t="0" r="0" b="0"/>
+            <wp:docPr id="9" name="Image 9"/>
+            <wp:cNvGraphicFramePr>
+              <a:graphicFrameLocks xmlns:a="http://schemas.openxmlformats.org/drawingml/2006/main" noChangeAspect="1"/>
+            </wp:cNvGraphicFramePr>
+            <a:graphic xmlns:a="http://schemas.openxmlformats.org/drawingml/2006/main">
+              <a:graphicData uri="http://schemas.openxmlformats.org/drawingml/2006/picture">
+                <pic:pic xmlns:pic="http://schemas.openxmlformats.org/drawingml/2006/picture">
+                  <pic:nvPicPr>
+                    <pic:cNvPr id="0" name="Picture 2"/>
+                    <pic:cNvPicPr>
+                      <a:picLocks noChangeAspect="1" noChangeArrowheads="1"/>
+                    </pic:cNvPicPr>
+                  </pic:nvPicPr>
+                  <pic:blipFill rotWithShape="1">
+                    <a:blip r:embed="rId7">
+                      <a:extLst>
+                        <a:ext uri="{28A0092B-C50C-407E-A947-70E740481C1C}">
+                          <a14:useLocalDpi xmlns:a14="http://schemas.microsoft.com/office/drawing/2010/main" val="0"/>
+                        </a:ext>
+                      </a:extLst>
+                    </a:blip>
+                    <a:srcRect l="17880" t="18564" r="16391" b="10644"/>
+                    <a:stretch/>
+                  </pic:blipFill>
+                  <pic:spPr bwMode="auto">
+                    <a:xfrm>
+                      <a:off x="0" y="0"/>
+                      <a:ext cx="4883748" cy="3518267"/>
+                    </a:xfrm>
+                    <a:prstGeom prst="rect">
+                      <a:avLst/>
+                    </a:prstGeom>
+                    <a:noFill/>
+                    <a:ln>
+                      <a:noFill/>
+                    </a:ln>
+                    <a:extLst>
+                      <a:ext uri="{53640926-AAD7-44D8-BBD7-CCE9431645EC}">
+                        <a14:shadowObscured xmlns:a14="http://schemas.microsoft.com/office/drawing/2010/main"/>
+                      </a:ext>
+                    </a:extLst>
+                  </pic:spPr>
+                </pic:pic>
+              </a:graphicData>
+            </a:graphic>
+          </wp:inline>
+        </w:drawing>
+      </w:r>
     </w:p>
     <w:p>
       <w:pPr>
@@ -119,12 +161,67 @@
           <w:tab w:val="left" w:pos="7938"/>
         </w:tabs>
         <w:jc w:val="center"/>
-        <w:rPr>
-          <w:smallCaps/>
-          <w:sz w:val="56"/>
+      </w:pPr>
+    </w:p>
+    <w:p>
+      <w:pPr>
+        <w:tabs>
+          <w:tab w:val="left" w:pos="993"/>
+          <w:tab w:val="left" w:pos="2977"/>
+          <w:tab w:val="left" w:pos="5529"/>
+          <w:tab w:val="right" w:pos="8364"/>
+        </w:tabs>
+        <w:rPr>
           <w:lang w:val="de-CH"/>
         </w:rPr>
       </w:pPr>
+      <w:r>
+        <w:tab/>
+      </w:r>
+      <w:r>
+        <w:rPr>
+          <w:lang w:val="de-CH"/>
+        </w:rPr>
+        <w:t>Fahradin Mujovi</w:t>
+      </w:r>
+      <w:r>
+        <w:rPr>
+          <w:lang w:val="de-CH"/>
+        </w:rPr>
+        <w:tab/>
+        <w:t>274633</w:t>
+      </w:r>
+      <w:r>
+        <w:rPr>
+          <w:lang w:val="de-CH"/>
+        </w:rPr>
+        <w:tab/>
+      </w:r>
+      <w:r>
+        <w:rPr>
+          <w:lang w:val="de-CH"/>
+        </w:rPr>
+        <w:t>Marwan El C</w:t>
+      </w:r>
+      <w:r>
+        <w:rPr>
+          <w:lang w:val="de-CH"/>
+        </w:rPr>
+        <w:t>hazli</w:t>
+      </w:r>
+      <w:r>
+        <w:rPr>
+          <w:lang w:val="de-CH"/>
+        </w:rPr>
+        <w:tab/>
+        <w:t>272319</w:t>
+      </w:r>
+      <w:r>
+        <w:rPr>
+          <w:lang w:val="de-CH"/>
+        </w:rPr>
+        <w:tab/>
+      </w:r>
     </w:p>
     <w:p>
       <w:pPr>
@@ -136,8 +233,6 @@
         </w:tabs>
         <w:jc w:val="center"/>
         <w:rPr>
-          <w:smallCaps/>
-          <w:sz w:val="56"/>
           <w:lang w:val="de-CH"/>
         </w:rPr>
       </w:pPr>
@@ -155,215 +250,6 @@
           <w:lang w:val="de-CH"/>
         </w:rPr>
       </w:pPr>
-      <w:r>
-        <w:rPr>
-          <w:lang w:val="de-CH"/>
-        </w:rPr>
-        <w:t>INSERT E-CAT PICTURE</w:t>
-      </w:r>
-    </w:p>
-    <w:p>
-      <w:pPr>
-        <w:tabs>
-          <w:tab w:val="left" w:pos="1134"/>
-          <w:tab w:val="left" w:pos="3119"/>
-          <w:tab w:val="left" w:pos="5670"/>
-          <w:tab w:val="left" w:pos="7938"/>
-        </w:tabs>
-        <w:jc w:val="center"/>
-        <w:rPr>
-          <w:lang w:val="de-CH"/>
-        </w:rPr>
-      </w:pPr>
-    </w:p>
-    <w:p>
-      <w:pPr>
-        <w:tabs>
-          <w:tab w:val="left" w:pos="1134"/>
-          <w:tab w:val="left" w:pos="3119"/>
-          <w:tab w:val="left" w:pos="5670"/>
-          <w:tab w:val="left" w:pos="7938"/>
-        </w:tabs>
-        <w:jc w:val="center"/>
-        <w:rPr>
-          <w:lang w:val="de-CH"/>
-        </w:rPr>
-      </w:pPr>
-    </w:p>
-    <w:p>
-      <w:pPr>
-        <w:tabs>
-          <w:tab w:val="left" w:pos="1134"/>
-          <w:tab w:val="left" w:pos="3119"/>
-          <w:tab w:val="left" w:pos="5670"/>
-          <w:tab w:val="left" w:pos="7938"/>
-        </w:tabs>
-        <w:jc w:val="center"/>
-        <w:rPr>
-          <w:lang w:val="de-CH"/>
-        </w:rPr>
-      </w:pPr>
-    </w:p>
-    <w:p>
-      <w:pPr>
-        <w:tabs>
-          <w:tab w:val="left" w:pos="1134"/>
-          <w:tab w:val="left" w:pos="3119"/>
-          <w:tab w:val="left" w:pos="5670"/>
-          <w:tab w:val="left" w:pos="7938"/>
-        </w:tabs>
-        <w:jc w:val="center"/>
-        <w:rPr>
-          <w:lang w:val="de-CH"/>
-        </w:rPr>
-      </w:pPr>
-    </w:p>
-    <w:p>
-      <w:pPr>
-        <w:tabs>
-          <w:tab w:val="left" w:pos="1134"/>
-          <w:tab w:val="left" w:pos="3119"/>
-          <w:tab w:val="left" w:pos="5670"/>
-          <w:tab w:val="left" w:pos="7938"/>
-        </w:tabs>
-        <w:jc w:val="center"/>
-        <w:rPr>
-          <w:lang w:val="de-CH"/>
-        </w:rPr>
-      </w:pPr>
-    </w:p>
-    <w:p>
-      <w:pPr>
-        <w:tabs>
-          <w:tab w:val="left" w:pos="1134"/>
-          <w:tab w:val="left" w:pos="3119"/>
-          <w:tab w:val="left" w:pos="5670"/>
-          <w:tab w:val="left" w:pos="7938"/>
-        </w:tabs>
-        <w:jc w:val="center"/>
-        <w:rPr>
-          <w:lang w:val="de-CH"/>
-        </w:rPr>
-      </w:pPr>
-    </w:p>
-    <w:p>
-      <w:pPr>
-        <w:tabs>
-          <w:tab w:val="left" w:pos="1134"/>
-          <w:tab w:val="left" w:pos="3119"/>
-          <w:tab w:val="left" w:pos="5670"/>
-          <w:tab w:val="left" w:pos="7938"/>
-        </w:tabs>
-        <w:jc w:val="center"/>
-        <w:rPr>
-          <w:lang w:val="de-CH"/>
-        </w:rPr>
-      </w:pPr>
-    </w:p>
-    <w:p>
-      <w:pPr>
-        <w:tabs>
-          <w:tab w:val="left" w:pos="1134"/>
-          <w:tab w:val="left" w:pos="3119"/>
-          <w:tab w:val="left" w:pos="5670"/>
-          <w:tab w:val="left" w:pos="7938"/>
-        </w:tabs>
-        <w:jc w:val="center"/>
-        <w:rPr>
-          <w:lang w:val="de-CH"/>
-        </w:rPr>
-      </w:pPr>
-    </w:p>
-    <w:p>
-      <w:pPr>
-        <w:tabs>
-          <w:tab w:val="left" w:pos="1134"/>
-          <w:tab w:val="left" w:pos="3119"/>
-          <w:tab w:val="left" w:pos="5670"/>
-          <w:tab w:val="left" w:pos="7938"/>
-        </w:tabs>
-        <w:jc w:val="center"/>
-        <w:rPr>
-          <w:lang w:val="de-CH"/>
-        </w:rPr>
-      </w:pPr>
-    </w:p>
-    <w:p>
-      <w:pPr>
-        <w:tabs>
-          <w:tab w:val="left" w:pos="1134"/>
-          <w:tab w:val="left" w:pos="3119"/>
-          <w:tab w:val="left" w:pos="5670"/>
-          <w:tab w:val="left" w:pos="7938"/>
-        </w:tabs>
-        <w:jc w:val="center"/>
-        <w:rPr>
-          <w:lang w:val="de-CH"/>
-        </w:rPr>
-      </w:pPr>
-    </w:p>
-    <w:p>
-      <w:pPr>
-        <w:tabs>
-          <w:tab w:val="left" w:pos="993"/>
-          <w:tab w:val="left" w:pos="2977"/>
-          <w:tab w:val="left" w:pos="5529"/>
-          <w:tab w:val="right" w:pos="8364"/>
-        </w:tabs>
-        <w:rPr>
-          <w:lang w:val="de-CH"/>
-        </w:rPr>
-      </w:pPr>
-      <w:r>
-        <w:rPr>
-          <w:lang w:val="de-CH"/>
-        </w:rPr>
-        <w:tab/>
-      </w:r>
-      <w:r>
-        <w:rPr>
-          <w:lang w:val="de-CH"/>
-        </w:rPr>
-        <w:t>Fahradin Mujovi</w:t>
-      </w:r>
-      <w:r>
-        <w:rPr>
-          <w:lang w:val="de-CH"/>
-        </w:rPr>
-        <w:tab/>
-        <w:t>274633</w:t>
-      </w:r>
-      <w:r>
-        <w:rPr>
-          <w:lang w:val="de-CH"/>
-        </w:rPr>
-        <w:tab/>
-      </w:r>
-      <w:r>
-        <w:rPr>
-          <w:lang w:val="de-CH"/>
-        </w:rPr>
-        <w:t>Marwan El C</w:t>
-      </w:r>
-      <w:r>
-        <w:rPr>
-          <w:lang w:val="de-CH"/>
-        </w:rPr>
-        <w:t>hazli</w:t>
-      </w:r>
-      <w:r>
-        <w:rPr>
-          <w:lang w:val="de-CH"/>
-        </w:rPr>
-        <w:tab/>
-        <w:t>272319</w:t>
-      </w:r>
-      <w:r>
-        <w:rPr>
-          <w:lang w:val="de-CH"/>
-        </w:rPr>
-        <w:tab/>
-      </w:r>
     </w:p>
     <w:p>
       <w:pPr>
@@ -462,7 +348,7 @@
                     </pic:cNvPicPr>
                   </pic:nvPicPr>
                   <pic:blipFill>
-                    <a:blip r:embed="rId7" cstate="print">
+                    <a:blip r:embed="rId8" cstate="print">
                       <a:extLst>
                         <a:ext uri="{28A0092B-C50C-407E-A947-70E740481C1C}">
                           <a14:useLocalDpi xmlns:a14="http://schemas.microsoft.com/office/drawing/2010/main" val="0"/>
@@ -501,9 +387,9 @@
           <w:lang w:val="de-CH"/>
         </w:rPr>
         <w:sectPr>
-          <w:headerReference w:type="default" r:id="rId8"/>
-          <w:footerReference w:type="default" r:id="rId9"/>
-          <w:footerReference w:type="first" r:id="rId10"/>
+          <w:headerReference w:type="default" r:id="rId9"/>
+          <w:footerReference w:type="default" r:id="rId10"/>
+          <w:footerReference w:type="first" r:id="rId11"/>
           <w:pgSz w:w="11906" w:h="16838"/>
           <w:pgMar w:top="1418" w:right="1418" w:bottom="1418" w:left="1418" w:header="709" w:footer="709" w:gutter="0"/>
           <w:cols w:space="708"/>
@@ -544,8 +430,17 @@
         <w:p>
           <w:pPr>
             <w:pStyle w:val="En-ttedetabledesmatires"/>
+            <w:rPr>
+              <w:rFonts w:eastAsiaTheme="minorHAnsi" w:cstheme="minorBidi"/>
+              <w:smallCaps w:val="0"/>
+              <w:sz w:val="22"/>
+              <w:szCs w:val="22"/>
+              <w:lang w:val="fr-CH"/>
+            </w:rPr>
           </w:pPr>
         </w:p>
+        <w:p/>
+        <w:p/>
         <w:p>
           <w:pPr>
             <w:pStyle w:val="En-ttedetabledesmatires"/>
@@ -2517,21 +2412,12 @@
       <w:r>
         <w:t xml:space="preserve"> Nous l’avons nommé « e-cat », voulant dire </w:t>
       </w:r>
-      <w:proofErr w:type="spellStart"/>
       <w:r>
         <w:rPr>
           <w:i/>
           <w:iCs/>
         </w:rPr>
-        <w:t>electronic</w:t>
-      </w:r>
-      <w:proofErr w:type="spellEnd"/>
-      <w:r>
-        <w:rPr>
-          <w:i/>
-          <w:iCs/>
-        </w:rPr>
-        <w:t>-cat</w:t>
+        <w:t>electronic-cat</w:t>
       </w:r>
       <w:r>
         <w:rPr>
@@ -2567,7 +2453,9 @@
       <w:r>
         <w:t>de l’environnement</w:t>
       </w:r>
+      <w:bookmarkStart w:id="3" w:name="_GoBack"/>
       <w:bookmarkEnd w:id="2"/>
+      <w:bookmarkEnd w:id="3"/>
     </w:p>
     <w:p>
       <w:pPr>
@@ -2597,11 +2485,11 @@
       <w:pPr>
         <w:pStyle w:val="Titre3"/>
       </w:pPr>
-      <w:bookmarkStart w:id="3" w:name="_Toc39928513"/>
+      <w:bookmarkStart w:id="4" w:name="_Toc39928513"/>
       <w:r>
         <w:t>Analyse sonore</w:t>
       </w:r>
-      <w:bookmarkEnd w:id="3"/>
+      <w:bookmarkEnd w:id="4"/>
     </w:p>
     <w:p>
       <w:pPr>
@@ -2699,47 +2587,13 @@
         <w:t>ons</w:t>
       </w:r>
       <w:r>
-        <w:t xml:space="preserve"> une variable de type </w:t>
-      </w:r>
-      <w:proofErr w:type="spellStart"/>
-      <w:r>
-        <w:t>systime_t</w:t>
-      </w:r>
-      <w:proofErr w:type="spellEnd"/>
-      <w:r>
-        <w:t xml:space="preserve"> pour acquérir le temps au début de notre boucle </w:t>
-      </w:r>
-      <w:proofErr w:type="spellStart"/>
-      <w:proofErr w:type="gramStart"/>
-      <w:r>
-        <w:t>while</w:t>
-      </w:r>
-      <w:proofErr w:type="spellEnd"/>
-      <w:r>
-        <w:t>{</w:t>
-      </w:r>
-      <w:proofErr w:type="gramEnd"/>
-      <w:r>
-        <w:t xml:space="preserve">1} dans </w:t>
+        <w:t xml:space="preserve"> une variable de type systime_t pour acquérir le temps au début de notre boucle while{1} dans </w:t>
       </w:r>
       <w:r>
         <w:t>le thread</w:t>
       </w:r>
       <w:r>
-        <w:t xml:space="preserve"> </w:t>
-      </w:r>
-      <w:proofErr w:type="spellStart"/>
-      <w:r>
-        <w:t>speed_processing</w:t>
-      </w:r>
-      <w:proofErr w:type="spellEnd"/>
-      <w:r>
-        <w:t>. Ensuite, nous faisons simplement en sorte de vérifier que l’e-cat soit resté dans l’angle GOAL_ANGLE assez longtemps, en l’occurrence 500 ms, (valeur trouvée expérimentalement) po</w:t>
-      </w:r>
-      <w:bookmarkStart w:id="4" w:name="_GoBack"/>
-      <w:bookmarkEnd w:id="4"/>
-      <w:r>
-        <w:t>ur considérer qu’il oscille bien autour de l’objectif et non pas à cause de valeurs issues de bruit.</w:t>
+        <w:t xml:space="preserve"> speed_processing. Ensuite, nous faisons simplement en sorte de vérifier que l’e-cat soit resté dans l’angle GOAL_ANGLE assez longtemps, en l’occurrence 500 ms, (valeur trouvée expérimentalement) pour considérer qu’il oscille bien autour de l’objectif et non pas à cause de valeurs issues de bruit.</w:t>
       </w:r>
     </w:p>
     <w:p>
@@ -2788,15 +2642,7 @@
         <w:t xml:space="preserve"> en utilisant </w:t>
       </w:r>
       <w:r>
-        <w:t xml:space="preserve">le module </w:t>
-      </w:r>
-      <w:proofErr w:type="spellStart"/>
-      <w:r>
-        <w:t>speed_regulator</w:t>
-      </w:r>
-      <w:proofErr w:type="spellEnd"/>
-      <w:r>
-        <w:t xml:space="preserve">. Celui-ci a pour rôle de simplement dire à l’e-cat de tourner CW quand </w:t>
+        <w:t xml:space="preserve">le module speed_regulator. Celui-ci a pour rôle de simplement dire à l’e-cat de tourner CW quand </w:t>
       </w:r>
       <w:r>
         <w:t>il y a un déphasage positif</w:t>
@@ -2854,7 +2700,7 @@
                     </pic:cNvPicPr>
                   </pic:nvPicPr>
                   <pic:blipFill>
-                    <a:blip r:embed="rId11" cstate="print">
+                    <a:blip r:embed="rId12" cstate="print">
                       <a:extLst>
                         <a:ext uri="{28A0092B-C50C-407E-A947-70E740481C1C}">
                           <a14:useLocalDpi xmlns:a14="http://schemas.microsoft.com/office/drawing/2010/main" val="0"/>
@@ -2893,27 +2739,14 @@
       <w:r>
         <w:t xml:space="preserve">Figure </w:t>
       </w:r>
-      <w:r>
-        <w:fldChar w:fldCharType="begin"/>
-      </w:r>
-      <w:r>
-        <w:instrText xml:space="preserve"> SEQ Figure \* ARABIC </w:instrText>
-      </w:r>
-      <w:r>
-        <w:fldChar w:fldCharType="separate"/>
-      </w:r>
-      <w:r>
-        <w:rPr>
-          <w:noProof/>
-        </w:rPr>
-        <w:t>1</w:t>
-      </w:r>
-      <w:r>
-        <w:rPr>
-          <w:noProof/>
-        </w:rPr>
-        <w:fldChar w:fldCharType="end"/>
-      </w:r>
+      <w:fldSimple w:instr=" SEQ Figure \* ARABIC ">
+        <w:r>
+          <w:rPr>
+            <w:noProof/>
+          </w:rPr>
+          <w:t>1</w:t>
+        </w:r>
+      </w:fldSimple>
       <w:r>
         <w:t xml:space="preserve"> -</w:t>
       </w:r>
@@ -2955,7 +2788,7 @@
                     </pic:cNvPicPr>
                   </pic:nvPicPr>
                   <pic:blipFill>
-                    <a:blip r:embed="rId12" cstate="print">
+                    <a:blip r:embed="rId13" cstate="print">
                       <a:extLst>
                         <a:ext uri="{28A0092B-C50C-407E-A947-70E740481C1C}">
                           <a14:useLocalDpi xmlns:a14="http://schemas.microsoft.com/office/drawing/2010/main" val="0"/>
@@ -2994,27 +2827,14 @@
       <w:r>
         <w:t xml:space="preserve">Figure </w:t>
       </w:r>
-      <w:r>
-        <w:fldChar w:fldCharType="begin"/>
-      </w:r>
-      <w:r>
-        <w:instrText xml:space="preserve"> SEQ Figure \* ARABIC </w:instrText>
-      </w:r>
-      <w:r>
-        <w:fldChar w:fldCharType="separate"/>
-      </w:r>
-      <w:r>
-        <w:rPr>
-          <w:noProof/>
-        </w:rPr>
-        <w:t>2</w:t>
-      </w:r>
-      <w:r>
-        <w:rPr>
-          <w:noProof/>
-        </w:rPr>
-        <w:fldChar w:fldCharType="end"/>
-      </w:r>
+      <w:fldSimple w:instr=" SEQ Figure \* ARABIC ">
+        <w:r>
+          <w:rPr>
+            <w:noProof/>
+          </w:rPr>
+          <w:t>2</w:t>
+        </w:r>
+      </w:fldSimple>
       <w:r>
         <w:t xml:space="preserve"> -</w:t>
       </w:r>
@@ -3107,21 +2927,15 @@
       <w:r>
         <w:t xml:space="preserve"> se retrouvera donc à tenter sans succès de passer outre cet obstacle jusqu’à ce qu’un mouvement aléatoire </w:t>
       </w:r>
-      <w:proofErr w:type="gramStart"/>
-      <w:r>
-        <w:t xml:space="preserve">de </w:t>
-      </w:r>
-      <w:r>
-        <w:t>le</w:t>
-      </w:r>
-      <w:proofErr w:type="gramEnd"/>
+      <w:r>
+        <w:t>du</w:t>
+      </w:r>
       <w:r>
         <w:t xml:space="preserve"> thread</w:t>
       </w:r>
       <w:r>
         <w:t xml:space="preserve"> </w:t>
       </w:r>
-      <w:proofErr w:type="spellStart"/>
       <w:r>
         <w:rPr>
           <w:i/>
@@ -3129,7 +2943,6 @@
         </w:rPr>
         <w:t>Mover</w:t>
       </w:r>
-      <w:proofErr w:type="spellEnd"/>
       <w:r>
         <w:t xml:space="preserve"> dans une autre direction n’intervienne. Nous avons remarqué que nos prédécesseurs ont tenté de régler ce problème en pliant les pins de </w:t>
       </w:r>
@@ -3193,7 +3006,6 @@
       <w:r>
         <w:t xml:space="preserve"> </w:t>
       </w:r>
-      <w:proofErr w:type="spellStart"/>
       <w:r>
         <w:rPr>
           <w:i/>
@@ -3201,25 +3013,15 @@
         </w:rPr>
         <w:t>Mover</w:t>
       </w:r>
-      <w:proofErr w:type="spellEnd"/>
       <w:r>
         <w:t xml:space="preserve"> contrôle le déplacement du robot, en implémentant une suite de mouvements prédéfinis (avancer, tourner, s’arrêter quelques secondes) qui s'exécutent d’une manière aléatoire (une fonction </w:t>
       </w:r>
-      <w:proofErr w:type="spellStart"/>
       <w:r>
         <w:rPr>
           <w:i/>
           <w:iCs/>
         </w:rPr>
-        <w:t>randomizer</w:t>
-      </w:r>
-      <w:proofErr w:type="spellEnd"/>
-      <w:r>
-        <w:rPr>
-          <w:i/>
-          <w:iCs/>
-        </w:rPr>
-        <w:t xml:space="preserve"> </w:t>
+        <w:t xml:space="preserve">randomizer </w:t>
       </w:r>
       <w:r>
         <w:t>choisit une action à chaque fois qu’elle est appelée). Ces mouvements visent à simuler le comportement d’un chat sans interactions, qui peut parfois sembler aléatoire.</w:t>
@@ -3284,15 +3086,7 @@
         </w:rPr>
       </w:pPr>
       <w:r>
-        <w:t xml:space="preserve">Avec le </w:t>
-      </w:r>
-      <w:proofErr w:type="spellStart"/>
-      <w:r>
-        <w:t>selector</w:t>
-      </w:r>
-      <w:proofErr w:type="spellEnd"/>
-      <w:r>
-        <w:t xml:space="preserve"> en position 1, l’</w:t>
+        <w:t>Avec le selector en position 1, l’</w:t>
       </w:r>
       <w:r>
         <w:t>e-cat</w:t>
@@ -3323,15 +3117,7 @@
         </w:rPr>
       </w:pPr>
       <w:r>
-        <w:t xml:space="preserve">Avec le </w:t>
-      </w:r>
-      <w:proofErr w:type="spellStart"/>
-      <w:r>
-        <w:t>selector</w:t>
-      </w:r>
-      <w:proofErr w:type="spellEnd"/>
-      <w:r>
-        <w:t xml:space="preserve"> en position 2, l’</w:t>
+        <w:t>Avec le selector en position 2, l’</w:t>
       </w:r>
       <w:r>
         <w:t>e-cat</w:t>
@@ -3404,15 +3190,7 @@
         <w:t xml:space="preserve"> thread</w:t>
       </w:r>
       <w:r>
-        <w:t xml:space="preserve"> “</w:t>
-      </w:r>
-      <w:proofErr w:type="spellStart"/>
-      <w:r>
-        <w:t>Eyes</w:t>
-      </w:r>
-      <w:proofErr w:type="spellEnd"/>
-      <w:r>
-        <w:t>”</w:t>
+        <w:t xml:space="preserve"> “Eyes”</w:t>
       </w:r>
       <w:r>
         <w:t xml:space="preserve"> </w:t>
@@ -3420,7 +3198,6 @@
       <w:r>
         <w:t xml:space="preserve">utilise la fonction du module </w:t>
       </w:r>
-      <w:proofErr w:type="spellStart"/>
       <w:r>
         <w:rPr>
           <w:i/>
@@ -3428,7 +3205,6 @@
         </w:rPr>
         <w:t>proximity</w:t>
       </w:r>
-      <w:proofErr w:type="spellEnd"/>
       <w:r>
         <w:t xml:space="preserve"> qui permet d’obtenir les valeurs retournées par les</w:t>
       </w:r>
@@ -3442,29 +3218,13 @@
         <w:t xml:space="preserve"> IR</w:t>
       </w:r>
       <w:r>
-        <w:t xml:space="preserve">. Selon la position du </w:t>
-      </w:r>
-      <w:proofErr w:type="spellStart"/>
-      <w:r>
-        <w:t>selector</w:t>
-      </w:r>
-      <w:proofErr w:type="spellEnd"/>
-      <w:r>
-        <w:t xml:space="preserve">, le comportement est tour à tour axé sur l’évitement d’obstacles ou au contraire la recherche d’obstacles. </w:t>
+        <w:t xml:space="preserve">. Selon la position du selector, le comportement est tour à tour axé sur l’évitement d’obstacles ou au contraire la recherche d’obstacles. </w:t>
       </w:r>
       <w:r>
         <w:t>Le thread</w:t>
       </w:r>
       <w:r>
-        <w:t xml:space="preserve"> “</w:t>
-      </w:r>
-      <w:proofErr w:type="spellStart"/>
-      <w:r>
-        <w:t>Eyes</w:t>
-      </w:r>
-      <w:proofErr w:type="spellEnd"/>
-      <w:r>
-        <w:t xml:space="preserve">” est </w:t>
+        <w:t xml:space="preserve"> “Eyes” est </w:t>
       </w:r>
       <w:r>
         <w:rPr>
@@ -3498,7 +3258,6 @@
       <w:r>
         <w:t xml:space="preserve">Le principe de fonctionnement est basé sur une fonction nommée </w:t>
       </w:r>
-      <w:proofErr w:type="spellStart"/>
       <w:r>
         <w:rPr>
           <w:i/>
@@ -3506,7 +3265,6 @@
         </w:rPr>
         <w:t>randomizer</w:t>
       </w:r>
-      <w:proofErr w:type="spellEnd"/>
       <w:r>
         <w:t>,</w:t>
       </w:r>
@@ -3562,7 +3320,6 @@
       <w:r>
         <w:t xml:space="preserve">Notre robot émet plusieurs sons caractéristiques d’un chat. Ces sons sont enregistrés sur une carte SD et utilisés grâce au module </w:t>
       </w:r>
-      <w:proofErr w:type="spellStart"/>
       <w:r>
         <w:rPr>
           <w:i/>
@@ -3570,7 +3327,6 @@
         </w:rPr>
         <w:t>audio_emitter</w:t>
       </w:r>
-      <w:proofErr w:type="spellEnd"/>
       <w:r>
         <w:t>. Ces enregistrements sont donc ensuite ponctuellement joués par différentes parties du programme, selon les réactions du robot.</w:t>
       </w:r>
@@ -3608,7 +3364,6 @@
       <w:r>
         <w:t xml:space="preserve"> et </w:t>
       </w:r>
-      <w:proofErr w:type="spellStart"/>
       <w:r>
         <w:rPr>
           <w:i/>
@@ -3616,17 +3371,8 @@
         </w:rPr>
         <w:t>audio_process</w:t>
       </w:r>
-      <w:proofErr w:type="spellEnd"/>
-      <w:r>
-        <w:t xml:space="preserve"> des </w:t>
-      </w:r>
-      <w:proofErr w:type="spellStart"/>
-      <w:r>
-        <w:t>TPs</w:t>
-      </w:r>
-      <w:proofErr w:type="spellEnd"/>
-      <w:r>
-        <w:t xml:space="preserve"> afin de l</w:t>
+      <w:r>
+        <w:t xml:space="preserve"> des TPs afin de l</w:t>
       </w:r>
       <w:r>
         <w:t xml:space="preserve">es </w:t>
@@ -3640,11 +3386,9 @@
       <w:r>
         <w:t xml:space="preserve"> afin de permettre à celui-ci de le minimiser en tournant sur lui-même (</w:t>
       </w:r>
-      <w:proofErr w:type="spellStart"/>
-      <w:r>
-        <w:t>cf</w:t>
-      </w:r>
-      <w:proofErr w:type="spellEnd"/>
+      <w:r>
+        <w:t>cf.</w:t>
+      </w:r>
       <w:r>
         <w:t xml:space="preserve"> Fig</w:t>
       </w:r>
@@ -3684,13 +3428,8 @@
           <w:numId w:val="14"/>
         </w:numPr>
       </w:pPr>
-      <w:proofErr w:type="spellStart"/>
-      <w:r>
-        <w:t>Mover</w:t>
-      </w:r>
-      <w:proofErr w:type="spellEnd"/>
-      <w:r>
-        <w:t xml:space="preserve"> : gère les mouvements aléatoires prédéfinis en cas d’inactivité du robot dans les autres threads. Pour ne pas stopper l’activité des autres threads (</w:t>
+      <w:r>
+        <w:t>Mover : gère les mouvements aléatoires prédéfinis en cas d’inactivité du robot dans les autres threads. Pour ne pas stopper l’activité des autres threads (</w:t>
       </w:r>
       <w:r>
         <w:t>ex :</w:t>
@@ -3698,7 +3437,6 @@
       <w:r>
         <w:t xml:space="preserve"> éviter un obstacle), ce thread a une priorité plus basse que </w:t>
       </w:r>
-      <w:proofErr w:type="spellStart"/>
       <w:r>
         <w:rPr>
           <w:i/>
@@ -3706,11 +3444,9 @@
         </w:rPr>
         <w:t>Eyes</w:t>
       </w:r>
-      <w:proofErr w:type="spellEnd"/>
       <w:r>
         <w:t xml:space="preserve"> et </w:t>
       </w:r>
-      <w:proofErr w:type="spellStart"/>
       <w:r>
         <w:rPr>
           <w:i/>
@@ -3718,7 +3454,6 @@
         </w:rPr>
         <w:t>SpeedRegulator</w:t>
       </w:r>
-      <w:proofErr w:type="spellEnd"/>
       <w:r>
         <w:t xml:space="preserve"> et est donc paramétré en NORMALPRIO.</w:t>
       </w:r>
@@ -3731,13 +3466,8 @@
           <w:numId w:val="14"/>
         </w:numPr>
       </w:pPr>
-      <w:proofErr w:type="spellStart"/>
-      <w:r>
-        <w:t>SpeedRegulator</w:t>
-      </w:r>
-      <w:proofErr w:type="spellEnd"/>
-      <w:r>
-        <w:t xml:space="preserve"> : gère </w:t>
+      <w:r>
+        <w:t xml:space="preserve">SpeedRegulator : gère </w:t>
       </w:r>
       <w:r>
         <w:t>la direction dans laquelle le robot se tournera, selon le déphasage perçut par les microphones gauche et droit.</w:t>
@@ -3754,13 +3484,8 @@
           <w:numId w:val="14"/>
         </w:numPr>
       </w:pPr>
-      <w:proofErr w:type="spellStart"/>
-      <w:r>
-        <w:t>Eyes</w:t>
-      </w:r>
-      <w:proofErr w:type="spellEnd"/>
-      <w:r>
-        <w:t xml:space="preserve"> : gère la détection d’obstacles puis la réaction de l’</w:t>
+      <w:r>
+        <w:t>Eyes : gère la détection d’obstacles puis la réaction de l’</w:t>
       </w:r>
       <w:r>
         <w:t>e-cat</w:t>
@@ -3787,6 +3512,9 @@
     <w:p/>
     <w:p>
       <w:r>
+        <w:rPr>
+          <w:noProof/>
+        </w:rPr>
         <w:drawing>
           <wp:inline distT="0" distB="0" distL="0" distR="0" wp14:anchorId="6E002FDF" wp14:editId="44EA5279">
             <wp:extent cx="5759450" cy="1618615"/>
@@ -3803,7 +3531,7 @@
                     <pic:cNvPicPr/>
                   </pic:nvPicPr>
                   <pic:blipFill>
-                    <a:blip r:embed="rId13"/>
+                    <a:blip r:embed="rId14"/>
                     <a:stretch>
                       <a:fillRect/>
                     </a:stretch>
@@ -3855,26 +3583,13 @@
         <w:fldChar w:fldCharType="end"/>
       </w:r>
       <w:r>
-        <w:t xml:space="preserve"> - Gestion des threads Audio Process et Speed </w:t>
-      </w:r>
-      <w:proofErr w:type="spellStart"/>
-      <w:r>
-        <w:t>regulator</w:t>
-      </w:r>
-      <w:proofErr w:type="spellEnd"/>
+        <w:t xml:space="preserve"> - Gestion des threads Audio Process et Speed regulator</w:t>
+      </w:r>
       <w:r>
         <w:t xml:space="preserve"> (sans la prise en</w:t>
       </w:r>
       <w:r>
-        <w:t xml:space="preserve"> compte de la boucle </w:t>
-      </w:r>
-      <w:proofErr w:type="spellStart"/>
-      <w:r>
-        <w:t>while</w:t>
-      </w:r>
-      <w:proofErr w:type="spellEnd"/>
-      <w:r>
-        <w:t xml:space="preserve"> dans le main</w:t>
+        <w:t xml:space="preserve"> compte de la boucle while dans le main</w:t>
       </w:r>
       <w:r>
         <w:t>)</w:t>
@@ -3889,23 +3604,7 @@
         <w:t>le thread</w:t>
       </w:r>
       <w:r>
-        <w:t xml:space="preserve"> Audio </w:t>
-      </w:r>
-      <w:proofErr w:type="spellStart"/>
-      <w:r>
-        <w:t>Processing</w:t>
-      </w:r>
-      <w:proofErr w:type="spellEnd"/>
-      <w:r>
-        <w:t xml:space="preserve"> détecte un son à une fréquence 250 Hz. À ce moment, les threads Moves et </w:t>
-      </w:r>
-      <w:proofErr w:type="spellStart"/>
-      <w:r>
-        <w:t>Eyes</w:t>
-      </w:r>
-      <w:proofErr w:type="spellEnd"/>
-      <w:r>
-        <w:t xml:space="preserve"> sont arrêtées jusqu’à ce que Audio Process finisse la réorientation de l’e-cat selon la provenance du son.</w:t>
+        <w:t xml:space="preserve"> Audio Processing détecte un son à une fréquence 250 Hz. À ce moment, les threads Moves et Eyes sont arrêtées jusqu’à ce que Audio Process finisse la réorientation de l’e-cat selon la provenance du son.</w:t>
       </w:r>
     </w:p>
     <w:p>
@@ -3934,21 +3633,12 @@
       <w:r>
         <w:t xml:space="preserve"> : plusieurs enjeux étaient présents lors de la mise en place de ce module. Notamment, il y a le fait que la détection et la réaction aux obstacles devait être prioritaire sur les autres modules, dont celui des mouvements aléatoires. Afin d’y parvenir, nous avons d’abord tenté d’utiliser les fonctions de </w:t>
       </w:r>
-      <w:proofErr w:type="spellStart"/>
       <w:r>
         <w:rPr>
           <w:i/>
           <w:iCs/>
         </w:rPr>
-        <w:t>chThreads</w:t>
-      </w:r>
-      <w:proofErr w:type="spellEnd"/>
-      <w:r>
-        <w:rPr>
-          <w:i/>
-          <w:iCs/>
-        </w:rPr>
-        <w:t xml:space="preserve"> </w:t>
+        <w:t xml:space="preserve">chThreads </w:t>
       </w:r>
       <w:r>
         <w:t xml:space="preserve">avec des pointeurs sur les threads : celles-ci étaient toutefois problématiques car, plutôt que de mettre la priorité sur un thread, elles annulent dans une grande mesure le fonctionnement de ce dernier. Pour remédier à cela, nous avons fait le choix de mettre d’abord le thread d’obstacles en </w:t>
@@ -4112,7 +3802,7 @@
                           </pic:cNvPicPr>
                         </pic:nvPicPr>
                         <pic:blipFill rotWithShape="1">
-                          <a:blip r:embed="rId14" cstate="print">
+                          <a:blip r:embed="rId15" cstate="print">
                             <a:extLst>
                               <a:ext uri="{28A0092B-C50C-407E-A947-70E740481C1C}">
                                 <a14:useLocalDpi xmlns:a14="http://schemas.microsoft.com/office/drawing/2010/main" val="0"/>
@@ -4149,7 +3839,7 @@
                           </pic:cNvPicPr>
                         </pic:nvPicPr>
                         <pic:blipFill rotWithShape="1">
-                          <a:blip r:embed="rId14" cstate="print">
+                          <a:blip r:embed="rId15" cstate="print">
                             <a:extLst>
                               <a:ext uri="{28A0092B-C50C-407E-A947-70E740481C1C}">
                                 <a14:useLocalDpi xmlns:a14="http://schemas.microsoft.com/office/drawing/2010/main" val="0"/>
@@ -4207,10 +3897,10 @@
                   <o:lock v:ext="edit" aspectratio="t"/>
                 </v:shapetype>
                 <v:shape id="Image 1" o:spid="_x0000_s1027" type="#_x0000_t75" style="position:absolute;width:34956;height:36487;visibility:visible;mso-wrap-style:square" o:gfxdata="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">
-                  <v:imagedata r:id="rId15" o:title="" cropbottom="32016f"/>
+                  <v:imagedata r:id="rId16" o:title="" cropbottom="32016f"/>
                 </v:shape>
                 <v:shape id="Image 5" o:spid="_x0000_s1028" type="#_x0000_t75" style="position:absolute;left:34936;width:35205;height:36487;visibility:visible;mso-wrap-style:square" o:gfxdata="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">
-                  <v:imagedata r:id="rId15" o:title="" croptop="32252f"/>
+                  <v:imagedata r:id="rId16" o:title="" croptop="32252f"/>
                 </v:shape>
                 <w10:anchorlock/>
               </v:group>
@@ -4226,27 +3916,14 @@
       <w:r>
         <w:t xml:space="preserve">Figure </w:t>
       </w:r>
-      <w:r>
-        <w:fldChar w:fldCharType="begin"/>
-      </w:r>
-      <w:r>
-        <w:instrText xml:space="preserve"> SEQ Figure \* ARABIC </w:instrText>
-      </w:r>
-      <w:r>
-        <w:fldChar w:fldCharType="separate"/>
-      </w:r>
-      <w:r>
-        <w:rPr>
-          <w:noProof/>
-        </w:rPr>
-        <w:t>4</w:t>
-      </w:r>
-      <w:r>
-        <w:rPr>
-          <w:noProof/>
-        </w:rPr>
-        <w:fldChar w:fldCharType="end"/>
-      </w:r>
+      <w:fldSimple w:instr=" SEQ Figure \* ARABIC ">
+        <w:r>
+          <w:rPr>
+            <w:noProof/>
+          </w:rPr>
+          <w:t>4</w:t>
+        </w:r>
+      </w:fldSimple>
       <w:r>
         <w:t xml:space="preserve"> - Analyse du spectre sonore fait avec l’application Android Spectroid.</w:t>
       </w:r>
@@ -4351,15 +4028,7 @@
     </w:p>
     <w:p>
       <w:r>
-        <w:t xml:space="preserve">L’utilisation des pointeurs de threads aurait été plus efficace, nous aurions pu mieux optimiser les relais entre les threads et limiter notre utilisation de la fonction </w:t>
-      </w:r>
-      <w:proofErr w:type="spellStart"/>
-      <w:r>
-        <w:t>ThdSleep</w:t>
-      </w:r>
-      <w:proofErr w:type="spellEnd"/>
-      <w:r>
-        <w:t>.</w:t>
+        <w:t>L’utilisation des pointeurs de threads aurait été plus efficace, nous aurions pu mieux optimiser les relais entre les threads et limiter notre utilisation de la fonction ThdSleep.</w:t>
       </w:r>
     </w:p>
     <w:p>
@@ -4369,15 +4038,7 @@
         </w:rPr>
       </w:pPr>
       <w:r>
-        <w:t xml:space="preserve">Il aurait été idéal de trouver un moyen d’optimiser (si possible) le système de traitement audio afin d’augmenter sa fréquence de répétition. Cela nous aurait permis d’améliorer la qualité et la précision de notre </w:t>
-      </w:r>
-      <w:proofErr w:type="spellStart"/>
-      <w:r>
-        <w:t>tracking</w:t>
-      </w:r>
-      <w:proofErr w:type="spellEnd"/>
-      <w:r>
-        <w:t>.</w:t>
+        <w:t>Il aurait été idéal de trouver un moyen d’optimiser (si possible) le système de traitement audio afin d’augmenter sa fréquence de répétition. Cela nous aurait permis d’améliorer la qualité et la précision de notre tracking.</w:t>
       </w:r>
     </w:p>
     <w:p>
@@ -4411,20 +4072,12 @@
     </w:p>
     <w:p>
       <w:r>
-        <w:t xml:space="preserve">Finalement, nous avons songé à optimiser la taille allouée aux différents threads. Par exemple, pour le thread </w:t>
-      </w:r>
-      <w:proofErr w:type="spellStart"/>
-      <w:r>
-        <w:t>Eyes</w:t>
-      </w:r>
-      <w:proofErr w:type="spellEnd"/>
-      <w:r>
-        <w:t>, il nous est possible de réduire la taille de 256 à 128 bytes sans problèmes. Nous avons cependant décidé de ne pas le faire étant donné que nous n’étions pas proches de la limite de mémoire de la pile.</w:t>
+        <w:t>Finalement, nous avons songé à optimiser la taille allouée aux différents threads. Par exemple, pour le thread Eyes, il nous est possible de réduire la taille de 256 à 128 bytes sans problèmes. Nous avons cependant décidé de ne pas le faire étant donné que nous n’étions pas proches de la limite de mémoire de la pile.</w:t>
       </w:r>
     </w:p>
     <w:sectPr>
-      <w:headerReference w:type="first" r:id="rId16"/>
-      <w:footerReference w:type="first" r:id="rId17"/>
+      <w:headerReference w:type="first" r:id="rId17"/>
+      <w:footerReference w:type="first" r:id="rId18"/>
       <w:pgSz w:w="11906" w:h="16838"/>
       <w:pgMar w:top="1418" w:right="1418" w:bottom="1418" w:left="1418" w:header="709" w:footer="709" w:gutter="0"/>
       <w:cols w:space="708"/>
@@ -7086,6 +6739,7 @@
   <w:style w:type="character" w:default="1" w:styleId="Policepardfaut">
     <w:name w:val="Default Paragraph Font"/>
     <w:uiPriority w:val="1"/>
+    <w:semiHidden/>
     <w:unhideWhenUsed/>
   </w:style>
   <w:style w:type="table" w:default="1" w:styleId="TableauNormal">

</xml_diff>

<commit_message>
Changed some formatting in report
</commit_message>
<xml_diff>
--- a/Rapport.docx
+++ b/Rapport.docx
@@ -1,6 +1,6 @@
 
 <file path=word/document.xml><?xml version="1.0" encoding="utf-8"?>
-<w:document xmlns:wpc="http://schemas.microsoft.com/office/word/2010/wordprocessingCanvas" xmlns:cx="http://schemas.microsoft.com/office/drawing/2014/chartex" xmlns:cx1="http://schemas.microsoft.com/office/drawing/2015/9/8/chartex" xmlns:cx2="http://schemas.microsoft.com/office/drawing/2015/10/21/chartex" xmlns:cx3="http://schemas.microsoft.com/office/drawing/2016/5/9/chartex" xmlns:cx4="http://schemas.microsoft.com/office/drawing/2016/5/10/chartex" xmlns:cx5="http://schemas.microsoft.com/office/drawing/2016/5/11/chartex" xmlns:cx6="http://schemas.microsoft.com/office/drawing/2016/5/12/chartex" xmlns:cx7="http://schemas.microsoft.com/office/drawing/2016/5/13/chartex" xmlns:cx8="http://schemas.microsoft.com/office/drawing/2016/5/14/chartex" xmlns:mc="http://schemas.openxmlformats.org/markup-compatibility/2006" xmlns:aink="http://schemas.microsoft.com/office/drawing/2016/ink" xmlns:am3d="http://schemas.microsoft.com/office/drawing/2017/model3d" xmlns:o="urn:schemas-microsoft-com:office:office" xmlns:r="http://schemas.openxmlformats.org/officeDocument/2006/relationships" xmlns:m="http://schemas.openxmlformats.org/officeDocument/2006/math" xmlns:v="urn:schemas-microsoft-com:vml" xmlns:wp14="http://schemas.microsoft.com/office/word/2010/wordprocessingDrawing" xmlns:wp="http://schemas.openxmlformats.org/drawingml/2006/wordprocessingDrawing" xmlns:w10="urn:schemas-microsoft-com:office:word" xmlns:w="http://schemas.openxmlformats.org/wordprocessingml/2006/main" xmlns:w14="http://schemas.microsoft.com/office/word/2010/wordml" xmlns:w15="http://schemas.microsoft.com/office/word/2012/wordml" xmlns:w16cid="http://schemas.microsoft.com/office/word/2016/wordml/cid" xmlns:w16se="http://schemas.microsoft.com/office/word/2015/wordml/symex" xmlns:wpg="http://schemas.microsoft.com/office/word/2010/wordprocessingGroup" xmlns:wpi="http://schemas.microsoft.com/office/word/2010/wordprocessingInk" xmlns:wne="http://schemas.microsoft.com/office/word/2006/wordml" xmlns:wps="http://schemas.microsoft.com/office/word/2010/wordprocessingShape" mc:Ignorable="w14 w15 w16se w16cid wp14">
+<w:document xmlns:wpc="http://schemas.microsoft.com/office/word/2010/wordprocessingCanvas" xmlns:cx="http://schemas.microsoft.com/office/drawing/2014/chartex" xmlns:cx1="http://schemas.microsoft.com/office/drawing/2015/9/8/chartex" xmlns:cx2="http://schemas.microsoft.com/office/drawing/2015/10/21/chartex" xmlns:cx3="http://schemas.microsoft.com/office/drawing/2016/5/9/chartex" xmlns:cx4="http://schemas.microsoft.com/office/drawing/2016/5/10/chartex" xmlns:cx5="http://schemas.microsoft.com/office/drawing/2016/5/11/chartex" xmlns:cx6="http://schemas.microsoft.com/office/drawing/2016/5/12/chartex" xmlns:cx7="http://schemas.microsoft.com/office/drawing/2016/5/13/chartex" xmlns:cx8="http://schemas.microsoft.com/office/drawing/2016/5/14/chartex" xmlns:mc="http://schemas.openxmlformats.org/markup-compatibility/2006" xmlns:aink="http://schemas.microsoft.com/office/drawing/2016/ink" xmlns:am3d="http://schemas.microsoft.com/office/drawing/2017/model3d" xmlns:o="urn:schemas-microsoft-com:office:office" xmlns:r="http://schemas.openxmlformats.org/officeDocument/2006/relationships" xmlns:m="http://schemas.openxmlformats.org/officeDocument/2006/math" xmlns:v="urn:schemas-microsoft-com:vml" xmlns:wp14="http://schemas.microsoft.com/office/word/2010/wordprocessingDrawing" xmlns:wp="http://schemas.openxmlformats.org/drawingml/2006/wordprocessingDrawing" xmlns:w10="urn:schemas-microsoft-com:office:word" xmlns:w="http://schemas.openxmlformats.org/wordprocessingml/2006/main" xmlns:w14="http://schemas.microsoft.com/office/word/2010/wordml" xmlns:w15="http://schemas.microsoft.com/office/word/2012/wordml" xmlns:w16cex="http://schemas.microsoft.com/office/word/2018/wordml/cex" xmlns:w16cid="http://schemas.microsoft.com/office/word/2016/wordml/cid" xmlns:w16="http://schemas.microsoft.com/office/word/2018/wordml" xmlns:w16se="http://schemas.microsoft.com/office/word/2015/wordml/symex" xmlns:wpg="http://schemas.microsoft.com/office/word/2010/wordprocessingGroup" xmlns:wpi="http://schemas.microsoft.com/office/word/2010/wordprocessingInk" xmlns:wne="http://schemas.microsoft.com/office/word/2006/wordml" xmlns:wps="http://schemas.microsoft.com/office/word/2010/wordprocessingShape" mc:Ignorable="w14 w15 w16se w16cid w16 w16cex wp14">
   <w:body>
     <w:p>
       <w:pPr>
@@ -117,7 +117,7 @@
                     </pic:cNvPicPr>
                   </pic:nvPicPr>
                   <pic:blipFill rotWithShape="1">
-                    <a:blip r:embed="rId7">
+                    <a:blip r:embed="rId8">
                       <a:extLst>
                         <a:ext uri="{28A0092B-C50C-407E-A947-70E740481C1C}">
                           <a14:useLocalDpi xmlns:a14="http://schemas.microsoft.com/office/drawing/2010/main" val="0"/>
@@ -348,7 +348,7 @@
                     </pic:cNvPicPr>
                   </pic:nvPicPr>
                   <pic:blipFill>
-                    <a:blip r:embed="rId8" cstate="print">
+                    <a:blip r:embed="rId9" cstate="print">
                       <a:extLst>
                         <a:ext uri="{28A0092B-C50C-407E-A947-70E740481C1C}">
                           <a14:useLocalDpi xmlns:a14="http://schemas.microsoft.com/office/drawing/2010/main" val="0"/>
@@ -387,9 +387,9 @@
           <w:lang w:val="de-CH"/>
         </w:rPr>
         <w:sectPr>
-          <w:headerReference w:type="default" r:id="rId9"/>
-          <w:footerReference w:type="default" r:id="rId10"/>
-          <w:footerReference w:type="first" r:id="rId11"/>
+          <w:headerReference w:type="default" r:id="rId10"/>
+          <w:footerReference w:type="default" r:id="rId11"/>
+          <w:footerReference w:type="first" r:id="rId12"/>
           <w:pgSz w:w="11906" w:h="16838"/>
           <w:pgMar w:top="1418" w:right="1418" w:bottom="1418" w:left="1418" w:header="709" w:footer="709" w:gutter="0"/>
           <w:cols w:space="708"/>
@@ -429,7 +429,7 @@
       <w:sdtContent>
         <w:p>
           <w:pPr>
-            <w:pStyle w:val="En-ttedetabledesmatires"/>
+            <w:pStyle w:val="TOCHeading"/>
             <w:rPr>
               <w:rFonts w:eastAsiaTheme="minorHAnsi" w:cstheme="minorBidi"/>
               <w:smallCaps w:val="0"/>
@@ -443,12 +443,12 @@
         <w:p/>
         <w:p>
           <w:pPr>
-            <w:pStyle w:val="En-ttedetabledesmatires"/>
+            <w:pStyle w:val="TOCHeading"/>
           </w:pPr>
         </w:p>
         <w:p>
           <w:pPr>
-            <w:pStyle w:val="En-ttedetabledesmatires"/>
+            <w:pStyle w:val="TOCHeading"/>
           </w:pPr>
           <w:r>
             <w:t>Table des matières</w:t>
@@ -465,7 +465,7 @@
         </w:p>
         <w:p>
           <w:pPr>
-            <w:pStyle w:val="TM1"/>
+            <w:pStyle w:val="TOC1"/>
             <w:tabs>
               <w:tab w:val="left" w:pos="440"/>
               <w:tab w:val="right" w:leader="dot" w:pos="9060"/>
@@ -487,7 +487,7 @@
           <w:hyperlink w:anchor="_Toc39928510" w:history="1">
             <w:r>
               <w:rPr>
-                <w:rStyle w:val="Lienhypertexte"/>
+                <w:rStyle w:val="Hyperlink"/>
                 <w:noProof/>
               </w:rPr>
               <w:t>1</w:t>
@@ -501,7 +501,7 @@
             </w:r>
             <w:r>
               <w:rPr>
-                <w:rStyle w:val="Lienhypertexte"/>
+                <w:rStyle w:val="Hyperlink"/>
                 <w:noProof/>
               </w:rPr>
               <w:t>Introduction</w:t>
@@ -558,7 +558,7 @@
         </w:p>
         <w:p>
           <w:pPr>
-            <w:pStyle w:val="TM1"/>
+            <w:pStyle w:val="TOC1"/>
             <w:tabs>
               <w:tab w:val="left" w:pos="440"/>
               <w:tab w:val="right" w:leader="dot" w:pos="9060"/>
@@ -571,7 +571,7 @@
           <w:hyperlink w:anchor="_Toc39928511" w:history="1">
             <w:r>
               <w:rPr>
-                <w:rStyle w:val="Lienhypertexte"/>
+                <w:rStyle w:val="Hyperlink"/>
                 <w:rFonts w:cs="Times New Roman"/>
                 <w:noProof/>
               </w:rPr>
@@ -586,7 +586,7 @@
             </w:r>
             <w:r>
               <w:rPr>
-                <w:rStyle w:val="Lienhypertexte"/>
+                <w:rStyle w:val="Hyperlink"/>
                 <w:noProof/>
               </w:rPr>
               <w:t>Principe de fonctionnement</w:t>
@@ -643,7 +643,7 @@
         </w:p>
         <w:p>
           <w:pPr>
-            <w:pStyle w:val="TM2"/>
+            <w:pStyle w:val="TOC2"/>
             <w:tabs>
               <w:tab w:val="left" w:pos="880"/>
               <w:tab w:val="right" w:leader="dot" w:pos="9060"/>
@@ -656,7 +656,7 @@
           <w:hyperlink w:anchor="_Toc39928512" w:history="1">
             <w:r>
               <w:rPr>
-                <w:rStyle w:val="Lienhypertexte"/>
+                <w:rStyle w:val="Hyperlink"/>
                 <w:noProof/>
               </w:rPr>
               <w:t>2.1</w:t>
@@ -670,7 +670,7 @@
             </w:r>
             <w:r>
               <w:rPr>
-                <w:rStyle w:val="Lienhypertexte"/>
+                <w:rStyle w:val="Hyperlink"/>
                 <w:noProof/>
               </w:rPr>
               <w:t>Analyse de l’environnement</w:t>
@@ -727,7 +727,7 @@
         </w:p>
         <w:p>
           <w:pPr>
-            <w:pStyle w:val="TM3"/>
+            <w:pStyle w:val="TOC3"/>
             <w:tabs>
               <w:tab w:val="left" w:pos="1320"/>
               <w:tab w:val="right" w:leader="dot" w:pos="9060"/>
@@ -740,7 +740,7 @@
           <w:hyperlink w:anchor="_Toc39928513" w:history="1">
             <w:r>
               <w:rPr>
-                <w:rStyle w:val="Lienhypertexte"/>
+                <w:rStyle w:val="Hyperlink"/>
                 <w:noProof/>
               </w:rPr>
               <w:t>2.1.1</w:t>
@@ -754,7 +754,7 @@
             </w:r>
             <w:r>
               <w:rPr>
-                <w:rStyle w:val="Lienhypertexte"/>
+                <w:rStyle w:val="Hyperlink"/>
                 <w:noProof/>
               </w:rPr>
               <w:t>Analyse sonore</w:t>
@@ -811,7 +811,7 @@
         </w:p>
         <w:p>
           <w:pPr>
-            <w:pStyle w:val="TM3"/>
+            <w:pStyle w:val="TOC3"/>
             <w:tabs>
               <w:tab w:val="left" w:pos="1320"/>
               <w:tab w:val="right" w:leader="dot" w:pos="9060"/>
@@ -824,7 +824,7 @@
           <w:hyperlink w:anchor="_Toc39928514" w:history="1">
             <w:r>
               <w:rPr>
-                <w:rStyle w:val="Lienhypertexte"/>
+                <w:rStyle w:val="Hyperlink"/>
                 <w:noProof/>
               </w:rPr>
               <w:t>2.1.2</w:t>
@@ -838,7 +838,7 @@
             </w:r>
             <w:r>
               <w:rPr>
-                <w:rStyle w:val="Lienhypertexte"/>
+                <w:rStyle w:val="Hyperlink"/>
                 <w:noProof/>
               </w:rPr>
               <w:t>Analyse visuelle</w:t>
@@ -895,7 +895,7 @@
         </w:p>
         <w:p>
           <w:pPr>
-            <w:pStyle w:val="TM1"/>
+            <w:pStyle w:val="TOC1"/>
             <w:tabs>
               <w:tab w:val="left" w:pos="440"/>
               <w:tab w:val="right" w:leader="dot" w:pos="9060"/>
@@ -908,7 +908,7 @@
           <w:hyperlink w:anchor="_Toc39928515" w:history="1">
             <w:r>
               <w:rPr>
-                <w:rStyle w:val="Lienhypertexte"/>
+                <w:rStyle w:val="Hyperlink"/>
                 <w:rFonts w:cs="Times New Roman"/>
                 <w:noProof/>
               </w:rPr>
@@ -923,7 +923,7 @@
             </w:r>
             <w:r>
               <w:rPr>
-                <w:rStyle w:val="Lienhypertexte"/>
+                <w:rStyle w:val="Hyperlink"/>
                 <w:noProof/>
               </w:rPr>
               <w:t>Modes de fonctionnement</w:t>
@@ -980,7 +980,7 @@
         </w:p>
         <w:p>
           <w:pPr>
-            <w:pStyle w:val="TM2"/>
+            <w:pStyle w:val="TOC2"/>
             <w:tabs>
               <w:tab w:val="left" w:pos="880"/>
               <w:tab w:val="right" w:leader="dot" w:pos="9060"/>
@@ -993,7 +993,7 @@
           <w:hyperlink w:anchor="_Toc39928516" w:history="1">
             <w:r>
               <w:rPr>
-                <w:rStyle w:val="Lienhypertexte"/>
+                <w:rStyle w:val="Hyperlink"/>
                 <w:rFonts w:cs="Times New Roman"/>
                 <w:noProof/>
               </w:rPr>
@@ -1008,7 +1008,7 @@
             </w:r>
             <w:r>
               <w:rPr>
-                <w:rStyle w:val="Lienhypertexte"/>
+                <w:rStyle w:val="Hyperlink"/>
                 <w:noProof/>
               </w:rPr>
               <w:t>Comportement aléatoire périodique</w:t>
@@ -1065,7 +1065,7 @@
         </w:p>
         <w:p>
           <w:pPr>
-            <w:pStyle w:val="TM2"/>
+            <w:pStyle w:val="TOC2"/>
             <w:tabs>
               <w:tab w:val="left" w:pos="880"/>
               <w:tab w:val="right" w:leader="dot" w:pos="9060"/>
@@ -1078,7 +1078,7 @@
           <w:hyperlink w:anchor="_Toc39928517" w:history="1">
             <w:r>
               <w:rPr>
-                <w:rStyle w:val="Lienhypertexte"/>
+                <w:rStyle w:val="Hyperlink"/>
                 <w:noProof/>
               </w:rPr>
               <w:t>3.2</w:t>
@@ -1092,7 +1092,7 @@
             </w:r>
             <w:r>
               <w:rPr>
-                <w:rStyle w:val="Lienhypertexte"/>
+                <w:rStyle w:val="Hyperlink"/>
                 <w:noProof/>
               </w:rPr>
               <w:t>Modes d’interactions</w:t>
@@ -1149,7 +1149,7 @@
         </w:p>
         <w:p>
           <w:pPr>
-            <w:pStyle w:val="TM3"/>
+            <w:pStyle w:val="TOC3"/>
             <w:tabs>
               <w:tab w:val="left" w:pos="1320"/>
               <w:tab w:val="right" w:leader="dot" w:pos="9060"/>
@@ -1162,7 +1162,7 @@
           <w:hyperlink w:anchor="_Toc39928518" w:history="1">
             <w:r>
               <w:rPr>
-                <w:rStyle w:val="Lienhypertexte"/>
+                <w:rStyle w:val="Hyperlink"/>
                 <w:noProof/>
               </w:rPr>
               <w:t>3.2.1</w:t>
@@ -1176,7 +1176,7 @@
             </w:r>
             <w:r>
               <w:rPr>
-                <w:rStyle w:val="Lienhypertexte"/>
+                <w:rStyle w:val="Hyperlink"/>
                 <w:noProof/>
               </w:rPr>
               <w:t>Mode indifférent :</w:t>
@@ -1233,7 +1233,7 @@
         </w:p>
         <w:p>
           <w:pPr>
-            <w:pStyle w:val="TM3"/>
+            <w:pStyle w:val="TOC3"/>
             <w:tabs>
               <w:tab w:val="left" w:pos="1320"/>
               <w:tab w:val="right" w:leader="dot" w:pos="9060"/>
@@ -1246,7 +1246,7 @@
           <w:hyperlink w:anchor="_Toc39928519" w:history="1">
             <w:r>
               <w:rPr>
-                <w:rStyle w:val="Lienhypertexte"/>
+                <w:rStyle w:val="Hyperlink"/>
                 <w:noProof/>
               </w:rPr>
               <w:t>3.2.2</w:t>
@@ -1260,7 +1260,7 @@
             </w:r>
             <w:r>
               <w:rPr>
-                <w:rStyle w:val="Lienhypertexte"/>
+                <w:rStyle w:val="Hyperlink"/>
                 <w:noProof/>
               </w:rPr>
               <w:t>Mode amical :</w:t>
@@ -1317,7 +1317,7 @@
         </w:p>
         <w:p>
           <w:pPr>
-            <w:pStyle w:val="TM1"/>
+            <w:pStyle w:val="TOC1"/>
             <w:tabs>
               <w:tab w:val="left" w:pos="440"/>
               <w:tab w:val="right" w:leader="dot" w:pos="9060"/>
@@ -1330,7 +1330,7 @@
           <w:hyperlink w:anchor="_Toc39928520" w:history="1">
             <w:r>
               <w:rPr>
-                <w:rStyle w:val="Lienhypertexte"/>
+                <w:rStyle w:val="Hyperlink"/>
                 <w:rFonts w:cs="Times New Roman"/>
                 <w:noProof/>
               </w:rPr>
@@ -1345,7 +1345,7 @@
             </w:r>
             <w:r>
               <w:rPr>
-                <w:rStyle w:val="Lienhypertexte"/>
+                <w:rStyle w:val="Hyperlink"/>
                 <w:noProof/>
               </w:rPr>
               <w:t>Organisation du code</w:t>
@@ -1402,7 +1402,7 @@
         </w:p>
         <w:p>
           <w:pPr>
-            <w:pStyle w:val="TM2"/>
+            <w:pStyle w:val="TOC2"/>
             <w:tabs>
               <w:tab w:val="left" w:pos="880"/>
               <w:tab w:val="right" w:leader="dot" w:pos="9060"/>
@@ -1415,7 +1415,7 @@
           <w:hyperlink w:anchor="_Toc39928521" w:history="1">
             <w:r>
               <w:rPr>
-                <w:rStyle w:val="Lienhypertexte"/>
+                <w:rStyle w:val="Hyperlink"/>
                 <w:rFonts w:cs="Times New Roman"/>
                 <w:noProof/>
               </w:rPr>
@@ -1430,7 +1430,7 @@
             </w:r>
             <w:r>
               <w:rPr>
-                <w:rStyle w:val="Lienhypertexte"/>
+                <w:rStyle w:val="Hyperlink"/>
                 <w:noProof/>
               </w:rPr>
               <w:t>Modules</w:t>
@@ -1487,7 +1487,7 @@
         </w:p>
         <w:p>
           <w:pPr>
-            <w:pStyle w:val="TM3"/>
+            <w:pStyle w:val="TOC3"/>
             <w:tabs>
               <w:tab w:val="left" w:pos="1320"/>
               <w:tab w:val="right" w:leader="dot" w:pos="9060"/>
@@ -1500,7 +1500,7 @@
           <w:hyperlink w:anchor="_Toc39928522" w:history="1">
             <w:r>
               <w:rPr>
-                <w:rStyle w:val="Lienhypertexte"/>
+                <w:rStyle w:val="Hyperlink"/>
                 <w:noProof/>
               </w:rPr>
               <w:t>4.1.1</w:t>
@@ -1514,7 +1514,7 @@
             </w:r>
             <w:r>
               <w:rPr>
-                <w:rStyle w:val="Lienhypertexte"/>
+                <w:rStyle w:val="Hyperlink"/>
                 <w:noProof/>
               </w:rPr>
               <w:t>Module de détection d’obstacles</w:t>
@@ -1571,7 +1571,7 @@
         </w:p>
         <w:p>
           <w:pPr>
-            <w:pStyle w:val="TM3"/>
+            <w:pStyle w:val="TOC3"/>
             <w:tabs>
               <w:tab w:val="left" w:pos="1320"/>
               <w:tab w:val="right" w:leader="dot" w:pos="9060"/>
@@ -1584,7 +1584,7 @@
           <w:hyperlink w:anchor="_Toc39928523" w:history="1">
             <w:r>
               <w:rPr>
-                <w:rStyle w:val="Lienhypertexte"/>
+                <w:rStyle w:val="Hyperlink"/>
                 <w:noProof/>
               </w:rPr>
               <w:t>4.1.2</w:t>
@@ -1598,7 +1598,7 @@
             </w:r>
             <w:r>
               <w:rPr>
-                <w:rStyle w:val="Lienhypertexte"/>
+                <w:rStyle w:val="Hyperlink"/>
                 <w:noProof/>
               </w:rPr>
               <w:t>Module de mouvement</w:t>
@@ -1655,7 +1655,7 @@
         </w:p>
         <w:p>
           <w:pPr>
-            <w:pStyle w:val="TM3"/>
+            <w:pStyle w:val="TOC3"/>
             <w:tabs>
               <w:tab w:val="left" w:pos="1320"/>
               <w:tab w:val="right" w:leader="dot" w:pos="9060"/>
@@ -1668,7 +1668,7 @@
           <w:hyperlink w:anchor="_Toc39928524" w:history="1">
             <w:r>
               <w:rPr>
-                <w:rStyle w:val="Lienhypertexte"/>
+                <w:rStyle w:val="Hyperlink"/>
                 <w:noProof/>
               </w:rPr>
               <w:t>4.1.3</w:t>
@@ -1682,7 +1682,7 @@
             </w:r>
             <w:r>
               <w:rPr>
-                <w:rStyle w:val="Lienhypertexte"/>
+                <w:rStyle w:val="Hyperlink"/>
                 <w:noProof/>
               </w:rPr>
               <w:t>Module d'émission sonore</w:t>
@@ -1739,7 +1739,7 @@
         </w:p>
         <w:p>
           <w:pPr>
-            <w:pStyle w:val="TM3"/>
+            <w:pStyle w:val="TOC3"/>
             <w:tabs>
               <w:tab w:val="left" w:pos="1320"/>
               <w:tab w:val="right" w:leader="dot" w:pos="9060"/>
@@ -1752,7 +1752,7 @@
           <w:hyperlink w:anchor="_Toc39928525" w:history="1">
             <w:r>
               <w:rPr>
-                <w:rStyle w:val="Lienhypertexte"/>
+                <w:rStyle w:val="Hyperlink"/>
                 <w:noProof/>
               </w:rPr>
               <w:t>4.1.4</w:t>
@@ -1766,7 +1766,7 @@
             </w:r>
             <w:r>
               <w:rPr>
-                <w:rStyle w:val="Lienhypertexte"/>
+                <w:rStyle w:val="Hyperlink"/>
                 <w:noProof/>
               </w:rPr>
               <w:t>Module de traitement du son</w:t>
@@ -1823,7 +1823,7 @@
         </w:p>
         <w:p>
           <w:pPr>
-            <w:pStyle w:val="TM2"/>
+            <w:pStyle w:val="TOC2"/>
             <w:tabs>
               <w:tab w:val="left" w:pos="880"/>
               <w:tab w:val="right" w:leader="dot" w:pos="9060"/>
@@ -1836,7 +1836,7 @@
           <w:hyperlink w:anchor="_Toc39928526" w:history="1">
             <w:r>
               <w:rPr>
-                <w:rStyle w:val="Lienhypertexte"/>
+                <w:rStyle w:val="Hyperlink"/>
                 <w:rFonts w:cs="Times New Roman"/>
                 <w:noProof/>
               </w:rPr>
@@ -1851,7 +1851,7 @@
             </w:r>
             <w:r>
               <w:rPr>
-                <w:rStyle w:val="Lienhypertexte"/>
+                <w:rStyle w:val="Hyperlink"/>
                 <w:noProof/>
               </w:rPr>
               <w:t>Interaction des threads</w:t>
@@ -1908,7 +1908,7 @@
         </w:p>
         <w:p>
           <w:pPr>
-            <w:pStyle w:val="TM1"/>
+            <w:pStyle w:val="TOC1"/>
             <w:tabs>
               <w:tab w:val="left" w:pos="440"/>
               <w:tab w:val="right" w:leader="dot" w:pos="9060"/>
@@ -1921,7 +1921,7 @@
           <w:hyperlink w:anchor="_Toc39928527" w:history="1">
             <w:r>
               <w:rPr>
-                <w:rStyle w:val="Lienhypertexte"/>
+                <w:rStyle w:val="Hyperlink"/>
                 <w:rFonts w:cs="Times New Roman"/>
                 <w:noProof/>
               </w:rPr>
@@ -1936,7 +1936,7 @@
             </w:r>
             <w:r>
               <w:rPr>
-                <w:rStyle w:val="Lienhypertexte"/>
+                <w:rStyle w:val="Hyperlink"/>
                 <w:noProof/>
               </w:rPr>
               <w:t>Discussion</w:t>
@@ -1993,7 +1993,7 @@
         </w:p>
         <w:p>
           <w:pPr>
-            <w:pStyle w:val="TM1"/>
+            <w:pStyle w:val="TOC1"/>
             <w:tabs>
               <w:tab w:val="left" w:pos="440"/>
               <w:tab w:val="right" w:leader="dot" w:pos="9060"/>
@@ -2006,7 +2006,7 @@
           <w:hyperlink w:anchor="_Toc39928528" w:history="1">
             <w:r>
               <w:rPr>
-                <w:rStyle w:val="Lienhypertexte"/>
+                <w:rStyle w:val="Hyperlink"/>
                 <w:noProof/>
               </w:rPr>
               <w:t>6</w:t>
@@ -2020,7 +2020,7 @@
             </w:r>
             <w:r>
               <w:rPr>
-                <w:rStyle w:val="Lienhypertexte"/>
+                <w:rStyle w:val="Hyperlink"/>
                 <w:noProof/>
               </w:rPr>
               <w:t>Conclusion</w:t>
@@ -2077,7 +2077,7 @@
         </w:p>
         <w:p>
           <w:pPr>
-            <w:pStyle w:val="TM2"/>
+            <w:pStyle w:val="TOC2"/>
             <w:tabs>
               <w:tab w:val="left" w:pos="880"/>
               <w:tab w:val="right" w:leader="dot" w:pos="9060"/>
@@ -2090,7 +2090,7 @@
           <w:hyperlink w:anchor="_Toc39928529" w:history="1">
             <w:r>
               <w:rPr>
-                <w:rStyle w:val="Lienhypertexte"/>
+                <w:rStyle w:val="Hyperlink"/>
                 <w:noProof/>
               </w:rPr>
               <w:t>6.1</w:t>
@@ -2104,7 +2104,7 @@
             </w:r>
             <w:r>
               <w:rPr>
-                <w:rStyle w:val="Lienhypertexte"/>
+                <w:rStyle w:val="Hyperlink"/>
                 <w:noProof/>
               </w:rPr>
               <w:t>Problèmes constatés</w:t>
@@ -2161,7 +2161,7 @@
         </w:p>
         <w:p>
           <w:pPr>
-            <w:pStyle w:val="TM2"/>
+            <w:pStyle w:val="TOC2"/>
             <w:tabs>
               <w:tab w:val="left" w:pos="880"/>
               <w:tab w:val="right" w:leader="dot" w:pos="9060"/>
@@ -2174,7 +2174,7 @@
           <w:hyperlink w:anchor="_Toc39928530" w:history="1">
             <w:r>
               <w:rPr>
-                <w:rStyle w:val="Lienhypertexte"/>
+                <w:rStyle w:val="Hyperlink"/>
                 <w:noProof/>
               </w:rPr>
               <w:t>6.2</w:t>
@@ -2188,7 +2188,7 @@
             </w:r>
             <w:r>
               <w:rPr>
-                <w:rStyle w:val="Lienhypertexte"/>
+                <w:rStyle w:val="Hyperlink"/>
                 <w:noProof/>
               </w:rPr>
               <w:t>Améliorations possibles</w:t>
@@ -2245,7 +2245,7 @@
         </w:p>
         <w:p>
           <w:pPr>
-            <w:pStyle w:val="TM2"/>
+            <w:pStyle w:val="TOC2"/>
             <w:tabs>
               <w:tab w:val="left" w:pos="880"/>
               <w:tab w:val="right" w:leader="dot" w:pos="9060"/>
@@ -2258,7 +2258,7 @@
           <w:hyperlink w:anchor="_Toc39928531" w:history="1">
             <w:r>
               <w:rPr>
-                <w:rStyle w:val="Lienhypertexte"/>
+                <w:rStyle w:val="Hyperlink"/>
                 <w:noProof/>
               </w:rPr>
               <w:t>6.3</w:t>
@@ -2272,7 +2272,7 @@
             </w:r>
             <w:r>
               <w:rPr>
-                <w:rStyle w:val="Lienhypertexte"/>
+                <w:rStyle w:val="Hyperlink"/>
                 <w:noProof/>
               </w:rPr>
               <w:t>Commentaires</w:t>
@@ -2365,7 +2365,7 @@
     </w:p>
     <w:p>
       <w:pPr>
-        <w:pStyle w:val="Titre1"/>
+        <w:pStyle w:val="Heading1"/>
       </w:pPr>
       <w:bookmarkStart w:id="0" w:name="_Toc39928510"/>
       <w:r>
@@ -2429,7 +2429,7 @@
     </w:p>
     <w:p>
       <w:pPr>
-        <w:pStyle w:val="Titre1"/>
+        <w:pStyle w:val="Heading1"/>
         <w:rPr>
           <w:rFonts w:cs="Times New Roman"/>
           <w:sz w:val="24"/>
@@ -2444,7 +2444,7 @@
     </w:p>
     <w:p>
       <w:pPr>
-        <w:pStyle w:val="Titre2"/>
+        <w:pStyle w:val="Heading2"/>
       </w:pPr>
       <w:bookmarkStart w:id="2" w:name="_Toc39928512"/>
       <w:r>
@@ -2453,9 +2453,7 @@
       <w:r>
         <w:t>de l’environnement</w:t>
       </w:r>
-      <w:bookmarkStart w:id="3" w:name="_GoBack"/>
       <w:bookmarkEnd w:id="2"/>
-      <w:bookmarkEnd w:id="3"/>
     </w:p>
     <w:p>
       <w:pPr>
@@ -2483,13 +2481,13 @@
     </w:p>
     <w:p>
       <w:pPr>
-        <w:pStyle w:val="Titre3"/>
-      </w:pPr>
-      <w:bookmarkStart w:id="4" w:name="_Toc39928513"/>
+        <w:pStyle w:val="Heading3"/>
+      </w:pPr>
+      <w:bookmarkStart w:id="3" w:name="_Toc39928513"/>
       <w:r>
         <w:t>Analyse sonore</w:t>
       </w:r>
-      <w:bookmarkEnd w:id="4"/>
+      <w:bookmarkEnd w:id="3"/>
     </w:p>
     <w:p>
       <w:pPr>
@@ -2517,7 +2515,7 @@
     </w:p>
     <w:p>
       <w:pPr>
-        <w:pStyle w:val="Paragraphedeliste"/>
+        <w:pStyle w:val="ListParagraph"/>
         <w:numPr>
           <w:ilvl w:val="0"/>
           <w:numId w:val="13"/>
@@ -2553,7 +2551,7 @@
     </w:p>
     <w:p>
       <w:pPr>
-        <w:pStyle w:val="Paragraphedeliste"/>
+        <w:pStyle w:val="ListParagraph"/>
         <w:numPr>
           <w:ilvl w:val="0"/>
           <w:numId w:val="13"/>
@@ -2587,18 +2585,50 @@
         <w:t>ons</w:t>
       </w:r>
       <w:r>
-        <w:t xml:space="preserve"> une variable de type systime_t pour acquérir le temps au début de notre boucle while{1} dans </w:t>
+        <w:t xml:space="preserve"> une variable de type </w:t>
+      </w:r>
+      <w:proofErr w:type="spellStart"/>
+      <w:r>
+        <w:rPr>
+          <w:i/>
+          <w:iCs/>
+        </w:rPr>
+        <w:t>systime_t</w:t>
+      </w:r>
+      <w:proofErr w:type="spellEnd"/>
+      <w:r>
+        <w:t xml:space="preserve"> pour acquérir le temps au début de notre boucle </w:t>
+      </w:r>
+      <w:proofErr w:type="gramStart"/>
+      <w:r>
+        <w:t>while{</w:t>
+      </w:r>
+      <w:proofErr w:type="gramEnd"/>
+      <w:r>
+        <w:t xml:space="preserve">1} dans </w:t>
       </w:r>
       <w:r>
         <w:t>le thread</w:t>
       </w:r>
       <w:r>
-        <w:t xml:space="preserve"> speed_processing. Ensuite, nous faisons simplement en sorte de vérifier que l’e-cat soit resté dans l’angle GOAL_ANGLE assez longtemps, en l’occurrence 500 ms, (valeur trouvée expérimentalement) pour considérer qu’il oscille bien autour de l’objectif et non pas à cause de valeurs issues de bruit.</w:t>
-      </w:r>
-    </w:p>
-    <w:p>
-      <w:pPr>
-        <w:pStyle w:val="Paragraphedeliste"/>
+        <w:t xml:space="preserve"> </w:t>
+      </w:r>
+      <w:proofErr w:type="spellStart"/>
+      <w:r>
+        <w:rPr>
+          <w:i/>
+          <w:iCs/>
+        </w:rPr>
+        <w:t>speed_processing</w:t>
+      </w:r>
+      <w:proofErr w:type="spellEnd"/>
+      <w:r>
+        <w:t>. Ensuite, nous faisons simplement en sorte de vérifier que l’e-cat soit resté dans l’angle GOAL_ANGLE assez longtemps, en l’occurrence 500 ms, (valeur trouvée expérimentalement) pour considérer qu’il oscille bien autour de l’objectif et non pas à cause de valeurs issues de bruit.</w:t>
+      </w:r>
+    </w:p>
+    <w:p>
+      <w:pPr>
+        <w:pStyle w:val="ListParagraph"/>
         <w:numPr>
           <w:ilvl w:val="0"/>
           <w:numId w:val="13"/>
@@ -2642,7 +2672,19 @@
         <w:t xml:space="preserve"> en utilisant </w:t>
       </w:r>
       <w:r>
-        <w:t xml:space="preserve">le module speed_regulator. Celui-ci a pour rôle de simplement dire à l’e-cat de tourner CW quand </w:t>
+        <w:t xml:space="preserve">le module </w:t>
+      </w:r>
+      <w:proofErr w:type="spellStart"/>
+      <w:r>
+        <w:rPr>
+          <w:i/>
+          <w:iCs/>
+        </w:rPr>
+        <w:t>speed_regulator</w:t>
+      </w:r>
+      <w:proofErr w:type="spellEnd"/>
+      <w:r>
+        <w:t xml:space="preserve">. Celui-ci a pour rôle de simplement dire à l’e-cat de tourner CW quand </w:t>
       </w:r>
       <w:r>
         <w:t>il y a un déphasage positif</w:t>
@@ -2700,7 +2742,7 @@
                     </pic:cNvPicPr>
                   </pic:nvPicPr>
                   <pic:blipFill>
-                    <a:blip r:embed="rId12" cstate="print">
+                    <a:blip r:embed="rId13" cstate="print">
                       <a:extLst>
                         <a:ext uri="{28A0092B-C50C-407E-A947-70E740481C1C}">
                           <a14:useLocalDpi xmlns:a14="http://schemas.microsoft.com/office/drawing/2010/main" val="0"/>
@@ -2734,19 +2776,32 @@
     </w:p>
     <w:p>
       <w:pPr>
-        <w:pStyle w:val="Lgende"/>
+        <w:pStyle w:val="Caption"/>
       </w:pPr>
       <w:r>
         <w:t xml:space="preserve">Figure </w:t>
       </w:r>
-      <w:fldSimple w:instr=" SEQ Figure \* ARABIC ">
-        <w:r>
-          <w:rPr>
-            <w:noProof/>
-          </w:rPr>
-          <w:t>1</w:t>
-        </w:r>
-      </w:fldSimple>
+      <w:r>
+        <w:fldChar w:fldCharType="begin"/>
+      </w:r>
+      <w:r>
+        <w:instrText xml:space="preserve"> SEQ Figure \* ARABIC </w:instrText>
+      </w:r>
+      <w:r>
+        <w:fldChar w:fldCharType="separate"/>
+      </w:r>
+      <w:r>
+        <w:rPr>
+          <w:noProof/>
+        </w:rPr>
+        <w:t>1</w:t>
+      </w:r>
+      <w:r>
+        <w:rPr>
+          <w:noProof/>
+        </w:rPr>
+        <w:fldChar w:fldCharType="end"/>
+      </w:r>
       <w:r>
         <w:t xml:space="preserve"> -</w:t>
       </w:r>
@@ -2788,7 +2843,7 @@
                     </pic:cNvPicPr>
                   </pic:nvPicPr>
                   <pic:blipFill>
-                    <a:blip r:embed="rId13" cstate="print">
+                    <a:blip r:embed="rId14" cstate="print">
                       <a:extLst>
                         <a:ext uri="{28A0092B-C50C-407E-A947-70E740481C1C}">
                           <a14:useLocalDpi xmlns:a14="http://schemas.microsoft.com/office/drawing/2010/main" val="0"/>
@@ -2822,19 +2877,32 @@
     </w:p>
     <w:p>
       <w:pPr>
-        <w:pStyle w:val="Lgende"/>
+        <w:pStyle w:val="Caption"/>
       </w:pPr>
       <w:r>
         <w:t xml:space="preserve">Figure </w:t>
       </w:r>
-      <w:fldSimple w:instr=" SEQ Figure \* ARABIC ">
-        <w:r>
-          <w:rPr>
-            <w:noProof/>
-          </w:rPr>
-          <w:t>2</w:t>
-        </w:r>
-      </w:fldSimple>
+      <w:r>
+        <w:fldChar w:fldCharType="begin"/>
+      </w:r>
+      <w:r>
+        <w:instrText xml:space="preserve"> SEQ Figure \* ARABIC </w:instrText>
+      </w:r>
+      <w:r>
+        <w:fldChar w:fldCharType="separate"/>
+      </w:r>
+      <w:r>
+        <w:rPr>
+          <w:noProof/>
+        </w:rPr>
+        <w:t>2</w:t>
+      </w:r>
+      <w:r>
+        <w:rPr>
+          <w:noProof/>
+        </w:rPr>
+        <w:fldChar w:fldCharType="end"/>
+      </w:r>
       <w:r>
         <w:t xml:space="preserve"> -</w:t>
       </w:r>
@@ -2848,13 +2916,13 @@
     <w:p/>
     <w:p>
       <w:pPr>
-        <w:pStyle w:val="Titre3"/>
-      </w:pPr>
-      <w:bookmarkStart w:id="5" w:name="_Toc39928514"/>
+        <w:pStyle w:val="Heading3"/>
+      </w:pPr>
+      <w:bookmarkStart w:id="4" w:name="_Toc39928514"/>
       <w:r>
         <w:t>Analyse visuelle</w:t>
       </w:r>
-      <w:bookmarkEnd w:id="5"/>
+      <w:bookmarkEnd w:id="4"/>
     </w:p>
     <w:p>
       <w:pPr>
@@ -2881,10 +2949,6 @@
         <w:t xml:space="preserve"> utilisons les 8 capteurs IR pour détecter les obstacles. Un capteur détecte un obstacle si la distance retournée est en dessous d’une certaine constante ; les valeurs de chaque capteur sont traitées afin de déterminer non seulement lequel est face à un obstacle mais aussi lequel est </w:t>
       </w:r>
       <w:r>
-        <w:rPr>
-          <w:i/>
-          <w:iCs/>
-        </w:rPr>
         <w:t>le plus proche</w:t>
       </w:r>
       <w:r>
@@ -2961,33 +3025,33 @@
     </w:p>
     <w:p>
       <w:pPr>
-        <w:pStyle w:val="Titre1"/>
+        <w:pStyle w:val="Heading1"/>
         <w:rPr>
           <w:rFonts w:cs="Times New Roman"/>
           <w:sz w:val="24"/>
           <w:szCs w:val="24"/>
         </w:rPr>
       </w:pPr>
-      <w:bookmarkStart w:id="6" w:name="_Toc39928515"/>
+      <w:bookmarkStart w:id="5" w:name="_Toc39928515"/>
       <w:r>
         <w:t>Modes de fonctionnement</w:t>
       </w:r>
-      <w:bookmarkEnd w:id="6"/>
-    </w:p>
-    <w:p>
-      <w:pPr>
-        <w:pStyle w:val="Titre2"/>
+      <w:bookmarkEnd w:id="5"/>
+    </w:p>
+    <w:p>
+      <w:pPr>
+        <w:pStyle w:val="Heading2"/>
         <w:rPr>
           <w:rFonts w:cs="Times New Roman"/>
           <w:sz w:val="24"/>
           <w:szCs w:val="24"/>
         </w:rPr>
       </w:pPr>
-      <w:bookmarkStart w:id="7" w:name="_Toc39928516"/>
+      <w:bookmarkStart w:id="6" w:name="_Toc39928516"/>
       <w:r>
         <w:t>Comportement aléatoire périodique</w:t>
       </w:r>
-      <w:bookmarkEnd w:id="7"/>
+      <w:bookmarkEnd w:id="6"/>
     </w:p>
     <w:p>
       <w:pPr>
@@ -3029,13 +3093,13 @@
     </w:p>
     <w:p>
       <w:pPr>
-        <w:pStyle w:val="Titre2"/>
-      </w:pPr>
-      <w:bookmarkStart w:id="8" w:name="_Toc39928517"/>
+        <w:pStyle w:val="Heading2"/>
+      </w:pPr>
+      <w:bookmarkStart w:id="7" w:name="_Toc39928517"/>
       <w:r>
         <w:t>Modes d’interactions</w:t>
       </w:r>
-      <w:bookmarkEnd w:id="8"/>
+      <w:bookmarkEnd w:id="7"/>
     </w:p>
     <w:p>
       <w:pPr>
@@ -3063,9 +3127,9 @@
     </w:p>
     <w:p>
       <w:pPr>
-        <w:pStyle w:val="Titre3"/>
-      </w:pPr>
-      <w:bookmarkStart w:id="9" w:name="_Toc39928518"/>
+        <w:pStyle w:val="Heading3"/>
+      </w:pPr>
+      <w:bookmarkStart w:id="8" w:name="_Toc39928518"/>
       <w:r>
         <w:t xml:space="preserve">Mode </w:t>
       </w:r>
@@ -3075,7 +3139,7 @@
       <w:r>
         <w:t xml:space="preserve"> :</w:t>
       </w:r>
-      <w:bookmarkEnd w:id="9"/>
+      <w:bookmarkEnd w:id="8"/>
     </w:p>
     <w:p>
       <w:pPr>
@@ -3086,7 +3150,19 @@
         </w:rPr>
       </w:pPr>
       <w:r>
-        <w:t>Avec le selector en position 1, l’</w:t>
+        <w:t xml:space="preserve">Avec le </w:t>
+      </w:r>
+      <w:proofErr w:type="spellStart"/>
+      <w:r>
+        <w:rPr>
+          <w:i/>
+          <w:iCs/>
+        </w:rPr>
+        <w:t>selector</w:t>
+      </w:r>
+      <w:proofErr w:type="spellEnd"/>
+      <w:r>
+        <w:t xml:space="preserve"> en position 1, l’</w:t>
       </w:r>
       <w:r>
         <w:t>e-cat</w:t>
@@ -3097,16 +3173,16 @@
     </w:p>
     <w:p>
       <w:pPr>
-        <w:pStyle w:val="Titre3"/>
-      </w:pPr>
-      <w:bookmarkStart w:id="10" w:name="_Toc39928519"/>
+        <w:pStyle w:val="Heading3"/>
+      </w:pPr>
+      <w:bookmarkStart w:id="9" w:name="_Toc39928519"/>
       <w:r>
         <w:t xml:space="preserve">Mode </w:t>
       </w:r>
       <w:r>
         <w:t>amical :</w:t>
       </w:r>
-      <w:bookmarkEnd w:id="10"/>
+      <w:bookmarkEnd w:id="9"/>
     </w:p>
     <w:p>
       <w:pPr>
@@ -3117,7 +3193,19 @@
         </w:rPr>
       </w:pPr>
       <w:r>
-        <w:t>Avec le selector en position 2, l’</w:t>
+        <w:t xml:space="preserve">Avec le </w:t>
+      </w:r>
+      <w:proofErr w:type="spellStart"/>
+      <w:r>
+        <w:rPr>
+          <w:i/>
+          <w:iCs/>
+        </w:rPr>
+        <w:t>selector</w:t>
+      </w:r>
+      <w:proofErr w:type="spellEnd"/>
+      <w:r>
+        <w:t xml:space="preserve"> en position 2, l’</w:t>
       </w:r>
       <w:r>
         <w:t>e-cat</w:t>
@@ -3134,43 +3222,43 @@
     </w:p>
     <w:p>
       <w:pPr>
-        <w:pStyle w:val="Titre1"/>
+        <w:pStyle w:val="Heading1"/>
         <w:rPr>
           <w:rFonts w:cs="Times New Roman"/>
           <w:sz w:val="24"/>
           <w:szCs w:val="24"/>
         </w:rPr>
       </w:pPr>
-      <w:bookmarkStart w:id="11" w:name="_Toc39928520"/>
+      <w:bookmarkStart w:id="10" w:name="_Toc39928520"/>
       <w:r>
         <w:t>Organisation du code</w:t>
       </w:r>
-      <w:bookmarkEnd w:id="11"/>
-    </w:p>
-    <w:p>
-      <w:pPr>
-        <w:pStyle w:val="Titre2"/>
+      <w:bookmarkEnd w:id="10"/>
+    </w:p>
+    <w:p>
+      <w:pPr>
+        <w:pStyle w:val="Heading2"/>
         <w:rPr>
           <w:rFonts w:cs="Times New Roman"/>
           <w:sz w:val="24"/>
           <w:szCs w:val="24"/>
         </w:rPr>
       </w:pPr>
-      <w:bookmarkStart w:id="12" w:name="_Toc39928521"/>
+      <w:bookmarkStart w:id="11" w:name="_Toc39928521"/>
       <w:r>
         <w:t>Modules</w:t>
       </w:r>
+      <w:bookmarkEnd w:id="11"/>
+    </w:p>
+    <w:p>
+      <w:pPr>
+        <w:pStyle w:val="Heading3"/>
+      </w:pPr>
+      <w:bookmarkStart w:id="12" w:name="_Toc39928522"/>
+      <w:r>
+        <w:t>Module de détection d’obstacles</w:t>
+      </w:r>
       <w:bookmarkEnd w:id="12"/>
-    </w:p>
-    <w:p>
-      <w:pPr>
-        <w:pStyle w:val="Titre3"/>
-      </w:pPr>
-      <w:bookmarkStart w:id="13" w:name="_Toc39928522"/>
-      <w:r>
-        <w:t>Module de détection d’obstacles</w:t>
-      </w:r>
-      <w:bookmarkEnd w:id="13"/>
     </w:p>
     <w:p>
       <w:pPr>
@@ -3190,48 +3278,87 @@
         <w:t xml:space="preserve"> thread</w:t>
       </w:r>
       <w:r>
-        <w:t xml:space="preserve"> “Eyes”</w:t>
-      </w:r>
-      <w:r>
-        <w:t xml:space="preserve"> </w:t>
-      </w:r>
-      <w:r>
-        <w:t xml:space="preserve">utilise la fonction du module </w:t>
-      </w:r>
+        <w:t xml:space="preserve"> “</w:t>
+      </w:r>
+      <w:proofErr w:type="spellStart"/>
       <w:r>
         <w:rPr>
           <w:i/>
           <w:iCs/>
         </w:rPr>
-        <w:t>proximity</w:t>
-      </w:r>
-      <w:r>
-        <w:t xml:space="preserve"> qui permet d’obtenir les valeurs retournées par les</w:t>
-      </w:r>
-      <w:r>
-        <w:t xml:space="preserve"> 8</w:t>
-      </w:r>
-      <w:r>
-        <w:t xml:space="preserve"> capteurs</w:t>
-      </w:r>
-      <w:r>
-        <w:t xml:space="preserve"> IR</w:t>
-      </w:r>
-      <w:r>
-        <w:t xml:space="preserve">. Selon la position du selector, le comportement est tour à tour axé sur l’évitement d’obstacles ou au contraire la recherche d’obstacles. </w:t>
-      </w:r>
-      <w:r>
-        <w:t>Le thread</w:t>
-      </w:r>
-      <w:r>
-        <w:t xml:space="preserve"> “Eyes” est </w:t>
+        <w:t>Eyes</w:t>
+      </w:r>
+      <w:proofErr w:type="spellEnd"/>
+      <w:r>
+        <w:t>”</w:t>
+      </w:r>
+      <w:r>
+        <w:t xml:space="preserve"> </w:t>
+      </w:r>
+      <w:r>
+        <w:t xml:space="preserve">utilise la fonction du module </w:t>
       </w:r>
       <w:r>
         <w:rPr>
           <w:i/>
           <w:iCs/>
         </w:rPr>
-        <w:t xml:space="preserve">HIGHPRIO, </w:t>
+        <w:t>proximity</w:t>
+      </w:r>
+      <w:r>
+        <w:t xml:space="preserve"> qui permet d’obtenir les valeurs retournées par les</w:t>
+      </w:r>
+      <w:r>
+        <w:t xml:space="preserve"> 8</w:t>
+      </w:r>
+      <w:r>
+        <w:t xml:space="preserve"> capteurs</w:t>
+      </w:r>
+      <w:r>
+        <w:t xml:space="preserve"> IR</w:t>
+      </w:r>
+      <w:r>
+        <w:t xml:space="preserve">. Selon la position du </w:t>
+      </w:r>
+      <w:proofErr w:type="spellStart"/>
+      <w:r>
+        <w:rPr>
+          <w:i/>
+          <w:iCs/>
+        </w:rPr>
+        <w:t>selector</w:t>
+      </w:r>
+      <w:proofErr w:type="spellEnd"/>
+      <w:r>
+        <w:t xml:space="preserve">, le comportement est tour à tour axé sur l’évitement d’obstacles ou au contraire la recherche d’obstacles. </w:t>
+      </w:r>
+      <w:r>
+        <w:t>Le thread</w:t>
+      </w:r>
+      <w:r>
+        <w:t xml:space="preserve"> “</w:t>
+      </w:r>
+      <w:proofErr w:type="spellStart"/>
+      <w:r>
+        <w:rPr>
+          <w:i/>
+          <w:iCs/>
+        </w:rPr>
+        <w:t>Eyes</w:t>
+      </w:r>
+      <w:proofErr w:type="spellEnd"/>
+      <w:r>
+        <w:t xml:space="preserve">” est </w:t>
+      </w:r>
+      <w:r>
+        <w:t>HIGHPRIO</w:t>
+      </w:r>
+      <w:r>
+        <w:rPr>
+          <w:i/>
+          <w:iCs/>
+        </w:rPr>
+        <w:t xml:space="preserve">, </w:t>
       </w:r>
       <w:r>
         <w:t>donc la plus grande priorité dans notre programme, ceci afin d’éviter que le robot n’engage un mouvement aléatoire alors qu’il devrait être en train de réagir à un obstacle.</w:t>
@@ -3239,13 +3366,13 @@
     </w:p>
     <w:p>
       <w:pPr>
-        <w:pStyle w:val="Titre3"/>
-      </w:pPr>
-      <w:bookmarkStart w:id="14" w:name="_Toc39928523"/>
+        <w:pStyle w:val="Heading3"/>
+      </w:pPr>
+      <w:bookmarkStart w:id="13" w:name="_Toc39928523"/>
       <w:r>
         <w:t>Module de mouvement</w:t>
       </w:r>
-      <w:bookmarkEnd w:id="14"/>
+      <w:bookmarkEnd w:id="13"/>
     </w:p>
     <w:p>
       <w:pPr>
@@ -3301,13 +3428,13 @@
     </w:p>
     <w:p>
       <w:pPr>
-        <w:pStyle w:val="Titre3"/>
-      </w:pPr>
-      <w:bookmarkStart w:id="15" w:name="_Toc39928524"/>
+        <w:pStyle w:val="Heading3"/>
+      </w:pPr>
+      <w:bookmarkStart w:id="14" w:name="_Toc39928524"/>
       <w:r>
         <w:t>Module d'émission sonore</w:t>
       </w:r>
-      <w:bookmarkEnd w:id="15"/>
+      <w:bookmarkEnd w:id="14"/>
     </w:p>
     <w:p>
       <w:pPr>
@@ -3334,14 +3461,14 @@
     <w:p/>
     <w:p>
       <w:pPr>
-        <w:pStyle w:val="Titre3"/>
-      </w:pPr>
-      <w:bookmarkStart w:id="16" w:name="_Toc39928525"/>
+        <w:pStyle w:val="Heading3"/>
+      </w:pPr>
+      <w:bookmarkStart w:id="15" w:name="_Toc39928525"/>
       <w:r>
         <w:lastRenderedPageBreak/>
         <w:t>Module de traitement du son</w:t>
       </w:r>
-      <w:bookmarkEnd w:id="16"/>
+      <w:bookmarkEnd w:id="15"/>
     </w:p>
     <w:p>
       <w:pPr>
@@ -3407,22 +3534,22 @@
     </w:p>
     <w:p>
       <w:pPr>
-        <w:pStyle w:val="Titre2"/>
+        <w:pStyle w:val="Heading2"/>
         <w:rPr>
           <w:rFonts w:cs="Times New Roman"/>
           <w:sz w:val="24"/>
           <w:szCs w:val="24"/>
         </w:rPr>
       </w:pPr>
-      <w:bookmarkStart w:id="17" w:name="_Toc39928526"/>
+      <w:bookmarkStart w:id="16" w:name="_Toc39928526"/>
       <w:r>
         <w:t>Interaction des threads</w:t>
       </w:r>
-      <w:bookmarkEnd w:id="17"/>
-    </w:p>
-    <w:p>
-      <w:pPr>
-        <w:pStyle w:val="Paragraphedeliste"/>
+      <w:bookmarkEnd w:id="16"/>
+    </w:p>
+    <w:p>
+      <w:pPr>
+        <w:pStyle w:val="ListParagraph"/>
         <w:numPr>
           <w:ilvl w:val="0"/>
           <w:numId w:val="14"/>
@@ -3437,6 +3564,7 @@
       <w:r>
         <w:t xml:space="preserve"> éviter un obstacle), ce thread a une priorité plus basse que </w:t>
       </w:r>
+      <w:proofErr w:type="spellStart"/>
       <w:r>
         <w:rPr>
           <w:i/>
@@ -3444,9 +3572,11 @@
         </w:rPr>
         <w:t>Eyes</w:t>
       </w:r>
+      <w:proofErr w:type="spellEnd"/>
       <w:r>
         <w:t xml:space="preserve"> et </w:t>
       </w:r>
+      <w:proofErr w:type="spellStart"/>
       <w:r>
         <w:rPr>
           <w:i/>
@@ -3454,13 +3584,14 @@
         </w:rPr>
         <w:t>SpeedRegulator</w:t>
       </w:r>
+      <w:proofErr w:type="spellEnd"/>
       <w:r>
         <w:t xml:space="preserve"> et est donc paramétré en NORMALPRIO.</w:t>
       </w:r>
     </w:p>
     <w:p>
       <w:pPr>
-        <w:pStyle w:val="Paragraphedeliste"/>
+        <w:pStyle w:val="ListParagraph"/>
         <w:numPr>
           <w:ilvl w:val="0"/>
           <w:numId w:val="14"/>
@@ -3478,14 +3609,19 @@
     </w:p>
     <w:p>
       <w:pPr>
-        <w:pStyle w:val="Paragraphedeliste"/>
+        <w:pStyle w:val="ListParagraph"/>
         <w:numPr>
           <w:ilvl w:val="0"/>
           <w:numId w:val="14"/>
         </w:numPr>
       </w:pPr>
-      <w:r>
-        <w:t>Eyes : gère la détection d’obstacles puis la réaction de l’</w:t>
+      <w:proofErr w:type="spellStart"/>
+      <w:r>
+        <w:t>Eyes</w:t>
+      </w:r>
+      <w:proofErr w:type="spellEnd"/>
+      <w:r>
+        <w:t xml:space="preserve"> : gère la détection d’obstacles puis la réaction de l’</w:t>
       </w:r>
       <w:r>
         <w:t>e-cat</w:t>
@@ -3531,7 +3667,7 @@
                     <pic:cNvPicPr/>
                   </pic:nvPicPr>
                   <pic:blipFill>
-                    <a:blip r:embed="rId14"/>
+                    <a:blip r:embed="rId15"/>
                     <a:stretch>
                       <a:fillRect/>
                     </a:stretch>
@@ -3554,7 +3690,7 @@
     </w:p>
     <w:p>
       <w:pPr>
-        <w:pStyle w:val="Lgende"/>
+        <w:pStyle w:val="Caption"/>
         <w:rPr>
           <w:rFonts w:cs="Times New Roman"/>
           <w:sz w:val="24"/>
@@ -3604,23 +3740,31 @@
         <w:t>le thread</w:t>
       </w:r>
       <w:r>
-        <w:t xml:space="preserve"> Audio Processing détecte un son à une fréquence 250 Hz. À ce moment, les threads Moves et Eyes sont arrêtées jusqu’à ce que Audio Process finisse la réorientation de l’e-cat selon la provenance du son.</w:t>
-      </w:r>
-    </w:p>
-    <w:p>
-      <w:pPr>
-        <w:pStyle w:val="Titre1"/>
+        <w:t xml:space="preserve"> Audio Processing détecte un son à une fréquence 250 Hz. À ce moment, les threads Moves et </w:t>
+      </w:r>
+      <w:proofErr w:type="spellStart"/>
+      <w:r>
+        <w:t>Eyes</w:t>
+      </w:r>
+      <w:proofErr w:type="spellEnd"/>
+      <w:r>
+        <w:t xml:space="preserve"> sont arrêtées jusqu’à ce que Audio Process finisse la réorientation de l’e-cat selon la provenance du son.</w:t>
+      </w:r>
+    </w:p>
+    <w:p>
+      <w:pPr>
+        <w:pStyle w:val="Heading1"/>
         <w:rPr>
           <w:rFonts w:cs="Times New Roman"/>
           <w:sz w:val="24"/>
           <w:szCs w:val="24"/>
         </w:rPr>
       </w:pPr>
-      <w:bookmarkStart w:id="18" w:name="_Toc39928527"/>
+      <w:bookmarkStart w:id="17" w:name="_Toc39928527"/>
       <w:r>
         <w:t>Discussion</w:t>
       </w:r>
-      <w:bookmarkEnd w:id="18"/>
+      <w:bookmarkEnd w:id="17"/>
     </w:p>
     <w:p>
       <w:r>
@@ -3644,20 +3788,16 @@
         <w:t xml:space="preserve">avec des pointeurs sur les threads : celles-ci étaient toutefois problématiques car, plutôt que de mettre la priorité sur un thread, elles annulent dans une grande mesure le fonctionnement de ce dernier. Pour remédier à cela, nous avons fait le choix de mettre d’abord le thread d’obstacles en </w:t>
       </w:r>
       <w:r>
+        <w:t>HIGHPRIO</w:t>
+      </w:r>
+      <w:r>
+        <w:t xml:space="preserve">, puis de créer une variable statique dans le module de la détection qui permet de savoir à tout moment si une réaction à un obstacle est en cours. Si c’est le cas, les conditions qui permettent au robot de faire quoique ce soit d’autre ne sont pas validées et les autres actions sont donc mis en </w:t>
+      </w:r>
+      <w:r>
         <w:rPr>
           <w:i/>
           <w:iCs/>
         </w:rPr>
-        <w:t>HIGHPRIO</w:t>
-      </w:r>
-      <w:r>
-        <w:t xml:space="preserve">, puis de créer une variable statique dans le module de la détection qui permet de savoir à tout moment si une réaction à un obstacle est en cours. Si c’est le cas, les conditions qui permettent au robot de faire quoique ce soit d’autre ne sont pas validées et les autres actions sont donc mis en </w:t>
-      </w:r>
-      <w:r>
-        <w:rPr>
-          <w:i/>
-          <w:iCs/>
-        </w:rPr>
         <w:t>stand-by</w:t>
       </w:r>
       <w:r>
@@ -3732,10 +3872,6 @@
         <w:t xml:space="preserve"> à l’approche de l’objectif. Pour limiter cette oscillation, au moins à l’arrivée du robot à son objectif, nous avons mis un intervalle relativement large de </w:t>
       </w:r>
       <w:r>
-        <w:rPr>
-          <w:i/>
-          <w:iCs/>
-        </w:rPr>
         <w:t>GOAL_ANGLE</w:t>
       </w:r>
       <w:r>
@@ -3802,7 +3938,7 @@
                           </pic:cNvPicPr>
                         </pic:nvPicPr>
                         <pic:blipFill rotWithShape="1">
-                          <a:blip r:embed="rId15" cstate="print">
+                          <a:blip r:embed="rId16" cstate="print">
                             <a:extLst>
                               <a:ext uri="{28A0092B-C50C-407E-A947-70E740481C1C}">
                                 <a14:useLocalDpi xmlns:a14="http://schemas.microsoft.com/office/drawing/2010/main" val="0"/>
@@ -3839,7 +3975,7 @@
                           </pic:cNvPicPr>
                         </pic:nvPicPr>
                         <pic:blipFill rotWithShape="1">
-                          <a:blip r:embed="rId15" cstate="print">
+                          <a:blip r:embed="rId16" cstate="print">
                             <a:extLst>
                               <a:ext uri="{28A0092B-C50C-407E-A947-70E740481C1C}">
                                 <a14:useLocalDpi xmlns:a14="http://schemas.microsoft.com/office/drawing/2010/main" val="0"/>
@@ -3897,10 +4033,10 @@
                   <o:lock v:ext="edit" aspectratio="t"/>
                 </v:shapetype>
                 <v:shape id="Image 1" o:spid="_x0000_s1027" type="#_x0000_t75" style="position:absolute;width:34956;height:36487;visibility:visible;mso-wrap-style:square" o:gfxdata="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">
-                  <v:imagedata r:id="rId16" o:title="" cropbottom="32016f"/>
+                  <v:imagedata r:id="rId17" o:title="" cropbottom="32016f"/>
                 </v:shape>
                 <v:shape id="Image 5" o:spid="_x0000_s1028" type="#_x0000_t75" style="position:absolute;left:34936;width:35205;height:36487;visibility:visible;mso-wrap-style:square" o:gfxdata="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">
-                  <v:imagedata r:id="rId16" o:title="" croptop="32252f"/>
+                  <v:imagedata r:id="rId17" o:title="" croptop="32252f"/>
                 </v:shape>
                 <w10:anchorlock/>
               </v:group>
@@ -3911,26 +4047,39 @@
     </w:p>
     <w:p>
       <w:pPr>
-        <w:pStyle w:val="Lgende"/>
+        <w:pStyle w:val="Caption"/>
       </w:pPr>
       <w:r>
         <w:t xml:space="preserve">Figure </w:t>
       </w:r>
-      <w:fldSimple w:instr=" SEQ Figure \* ARABIC ">
-        <w:r>
-          <w:rPr>
-            <w:noProof/>
-          </w:rPr>
-          <w:t>4</w:t>
-        </w:r>
-      </w:fldSimple>
+      <w:r>
+        <w:fldChar w:fldCharType="begin"/>
+      </w:r>
+      <w:r>
+        <w:instrText xml:space="preserve"> SEQ Figure \* ARABIC </w:instrText>
+      </w:r>
+      <w:r>
+        <w:fldChar w:fldCharType="separate"/>
+      </w:r>
+      <w:r>
+        <w:rPr>
+          <w:noProof/>
+        </w:rPr>
+        <w:t>4</w:t>
+      </w:r>
+      <w:r>
+        <w:rPr>
+          <w:noProof/>
+        </w:rPr>
+        <w:fldChar w:fldCharType="end"/>
+      </w:r>
       <w:r>
         <w:t xml:space="preserve"> - Analyse du spectre sonore fait avec l’application Android Spectroid.</w:t>
       </w:r>
     </w:p>
     <w:p>
       <w:pPr>
-        <w:pStyle w:val="Lgende"/>
+        <w:pStyle w:val="Caption"/>
       </w:pPr>
       <w:r>
         <w:t xml:space="preserve">La partie du gauche montre, avec la couleur jaune, une représentation directe du spectre analysé, alors que la partie rouge montre les plus hautes valeurs. On </w:t>
@@ -3944,7 +4093,7 @@
     </w:p>
     <w:p>
       <w:pPr>
-        <w:pStyle w:val="Lgende"/>
+        <w:pStyle w:val="Caption"/>
       </w:pPr>
       <w:r>
         <w:t xml:space="preserve">La partie de droite montre le spectrogramme du son analysé pendant un certain temps. Il est important de noter qu’il y a du bruit comparable en amplitude à notre son à 250 Hz. </w:t>
@@ -3958,7 +4107,7 @@
     </w:p>
     <w:p>
       <w:pPr>
-        <w:pStyle w:val="Lgende"/>
+        <w:pStyle w:val="Caption"/>
       </w:pPr>
       <w:r>
         <w:t>En constante présence de la fréquence à 250 Hz (249 Hz, certainement dû à des imprécisions dû à des limitation matérielles soit des mesures, soit de génération du son), on voit qu’il y a beaucoup de bruit malgré un environnement calme. Cela prouve qu’il était bel et bien nécessaire d’implémenter des filtres.</w:t>
@@ -3974,88 +4123,98 @@
     </w:p>
     <w:p>
       <w:pPr>
-        <w:pStyle w:val="Titre1"/>
-      </w:pPr>
-      <w:bookmarkStart w:id="19" w:name="_Toc39928528"/>
+        <w:pStyle w:val="Heading1"/>
+      </w:pPr>
+      <w:bookmarkStart w:id="18" w:name="_Toc39928528"/>
       <w:r>
         <w:lastRenderedPageBreak/>
         <w:t>Conclusion</w:t>
       </w:r>
+      <w:bookmarkEnd w:id="18"/>
+      <w:r>
+        <w:t xml:space="preserve"> </w:t>
+      </w:r>
+    </w:p>
+    <w:p>
+      <w:pPr>
+        <w:pStyle w:val="Heading2"/>
+      </w:pPr>
+      <w:bookmarkStart w:id="19" w:name="_Toc39928529"/>
+      <w:r>
+        <w:t>Problèmes constatés</w:t>
+      </w:r>
       <w:bookmarkEnd w:id="19"/>
-      <w:r>
-        <w:t xml:space="preserve"> </w:t>
-      </w:r>
-    </w:p>
-    <w:p>
-      <w:pPr>
-        <w:pStyle w:val="Titre2"/>
-      </w:pPr>
-      <w:bookmarkStart w:id="20" w:name="_Toc39928529"/>
-      <w:r>
-        <w:t>Problèmes constatés</w:t>
+    </w:p>
+    <w:p>
+      <w:r>
+        <w:t>Nous avons constaté que les filtres n’étaient peut-être pas optimaux. En effet, après tests, le filtre de fréquences relatif entre les deux microphones n’est peut-être pas nécessaire. Un filtre ne laissant passer que les fréquences à environ 250 Hz aurait certainement suffit.</w:t>
+      </w:r>
+    </w:p>
+    <w:p>
+      <w:r>
+        <w:t xml:space="preserve">La détection de son n’est pas aussi fiable que nous l’aurions voulu : la déduction de direction à prendre nous est satisfaisante, mais la portée de cette détection est assez petite. Nous n’avons pas trouvé comment améliorer ce point.  </w:t>
+      </w:r>
+    </w:p>
+    <w:p>
+      <w:pPr>
+        <w:pStyle w:val="Heading2"/>
+      </w:pPr>
+      <w:bookmarkStart w:id="20" w:name="_Toc39928530"/>
+      <w:r>
+        <w:t>Améliorations possibles</w:t>
       </w:r>
       <w:bookmarkEnd w:id="20"/>
     </w:p>
     <w:p>
       <w:r>
-        <w:t>Nous avons constaté que les filtres n’étaient peut-être pas optimaux. En effet, après tests, le filtre de fréquences relatif entre les deux microphones n’est peut-être pas nécessaire. Un filtre ne laissant passer que les fréquences à environ 250 Hz aurait certainement suffit.</w:t>
-      </w:r>
-    </w:p>
-    <w:p>
-      <w:r>
-        <w:t xml:space="preserve">La détection de son n’est pas aussi fiable que nous l’aurions voulu : la déduction de direction à prendre nous est satisfaisante, mais la portée de cette détection est assez petite. Nous n’avons pas trouvé comment améliorer ce point.  </w:t>
-      </w:r>
-    </w:p>
-    <w:p>
-      <w:pPr>
-        <w:pStyle w:val="Titre2"/>
-      </w:pPr>
-      <w:bookmarkStart w:id="21" w:name="_Toc39928530"/>
-      <w:r>
-        <w:t>Améliorations possibles</w:t>
+        <w:t xml:space="preserve">L’intégration d’un contrôleur PID gérant la vitesse des roues est une addition qui aurait rendu plus fluides et surtout naturels les mouvements de l’e-cat. </w:t>
+      </w:r>
+    </w:p>
+    <w:p>
+      <w:r>
+        <w:t xml:space="preserve">Une autre amélioration aurait été de rendre le changement de mode de comportement plus interactif, par exemple, il aurait été possible de changer de mode en présence d’un son spécifique. </w:t>
+      </w:r>
+    </w:p>
+    <w:p>
+      <w:r>
+        <w:t xml:space="preserve">L’utilisation des pointeurs de threads aurait été plus efficace, nous aurions pu mieux optimiser les relais entre les threads et limiter notre utilisation de la fonction </w:t>
+      </w:r>
+      <w:r>
+        <w:rPr>
+          <w:i/>
+          <w:iCs/>
+        </w:rPr>
+        <w:t>ThdSleep</w:t>
+      </w:r>
+      <w:r>
+        <w:t>.</w:t>
+      </w:r>
+    </w:p>
+    <w:p>
+      <w:pPr>
+        <w:rPr>
+          <w:color w:val="FF0000"/>
+        </w:rPr>
+      </w:pPr>
+      <w:r>
+        <w:t>Il aurait été idéal de trouver un moyen d’optimiser (si possible) le système de traitement audio afin d’augmenter sa fréquence de répétition. Cela nous aurait permis d’améliorer la qualité et la précision de notre tracking.</w:t>
+      </w:r>
+    </w:p>
+    <w:p>
+      <w:pPr>
+        <w:pStyle w:val="Heading2"/>
+      </w:pPr>
+      <w:bookmarkStart w:id="21" w:name="_Toc39928531"/>
+      <w:r>
+        <w:t>Commentaire</w:t>
+      </w:r>
+      <w:r>
+        <w:t>s</w:t>
       </w:r>
       <w:bookmarkEnd w:id="21"/>
     </w:p>
     <w:p>
       <w:r>
-        <w:t xml:space="preserve">L’intégration d’un contrôleur PID gérant la vitesse des roues est une addition qui aurait rendu plus fluides et surtout naturels les mouvements de l’e-cat. </w:t>
-      </w:r>
-    </w:p>
-    <w:p>
-      <w:r>
-        <w:t xml:space="preserve">Une autre amélioration aurait été de rendre le changement de mode de comportement plus interactif, par exemple, il aurait été possible de changer de mode en présence d’un son spécifique. </w:t>
-      </w:r>
-    </w:p>
-    <w:p>
-      <w:r>
-        <w:t>L’utilisation des pointeurs de threads aurait été plus efficace, nous aurions pu mieux optimiser les relais entre les threads et limiter notre utilisation de la fonction ThdSleep.</w:t>
-      </w:r>
-    </w:p>
-    <w:p>
-      <w:pPr>
-        <w:rPr>
-          <w:color w:val="FF0000"/>
-        </w:rPr>
-      </w:pPr>
-      <w:r>
-        <w:t>Il aurait été idéal de trouver un moyen d’optimiser (si possible) le système de traitement audio afin d’augmenter sa fréquence de répétition. Cela nous aurait permis d’améliorer la qualité et la précision de notre tracking.</w:t>
-      </w:r>
-    </w:p>
-    <w:p>
-      <w:pPr>
-        <w:pStyle w:val="Titre2"/>
-      </w:pPr>
-      <w:bookmarkStart w:id="22" w:name="_Toc39928531"/>
-      <w:r>
-        <w:t>Commentaire</w:t>
-      </w:r>
-      <w:r>
-        <w:t>s</w:t>
-      </w:r>
-      <w:bookmarkEnd w:id="22"/>
-    </w:p>
-    <w:p>
-      <w:r>
         <w:t>Nous avons essayé d’intégrer un contrôleur PID pour la gestion de la rotation à la réaction des 250 Hz, mais nous avons dû abandonner l’idée à cause de la présen</w:t>
       </w:r>
       <w:r>
@@ -4072,12 +4231,24 @@
     </w:p>
     <w:p>
       <w:r>
-        <w:t>Finalement, nous avons songé à optimiser la taille allouée aux différents threads. Par exemple, pour le thread Eyes, il nous est possible de réduire la taille de 256 à 128 bytes sans problèmes. Nous avons cependant décidé de ne pas le faire étant donné que nous n’étions pas proches de la limite de mémoire de la pile.</w:t>
+        <w:t xml:space="preserve">Finalement, nous avons songé à optimiser la taille allouée aux différents threads. Par exemple, pour le thread </w:t>
+      </w:r>
+      <w:proofErr w:type="spellStart"/>
+      <w:r>
+        <w:rPr>
+          <w:i/>
+          <w:iCs/>
+        </w:rPr>
+        <w:t>Eyes</w:t>
+      </w:r>
+      <w:proofErr w:type="spellEnd"/>
+      <w:r>
+        <w:t>, il nous est possible de réduire la taille de 256 à 128 bytes sans problèmes. Nous avons cependant décidé de ne pas le faire étant donné que nous n’étions pas proches de la limite de mémoire de la pile.</w:t>
       </w:r>
     </w:p>
     <w:sectPr>
-      <w:headerReference w:type="first" r:id="rId17"/>
-      <w:footerReference w:type="first" r:id="rId18"/>
+      <w:headerReference w:type="first" r:id="rId18"/>
+      <w:footerReference w:type="first" r:id="rId19"/>
       <w:pgSz w:w="11906" w:h="16838"/>
       <w:pgMar w:top="1418" w:right="1418" w:bottom="1418" w:left="1418" w:header="709" w:footer="709" w:gutter="0"/>
       <w:cols w:space="708"/>
@@ -4089,7 +4260,7 @@
 </file>
 
 <file path=word/endnotes.xml><?xml version="1.0" encoding="utf-8"?>
-<w:endnotes xmlns:wpc="http://schemas.microsoft.com/office/word/2010/wordprocessingCanvas" xmlns:cx="http://schemas.microsoft.com/office/drawing/2014/chartex" xmlns:cx1="http://schemas.microsoft.com/office/drawing/2015/9/8/chartex" xmlns:cx2="http://schemas.microsoft.com/office/drawing/2015/10/21/chartex" xmlns:cx3="http://schemas.microsoft.com/office/drawing/2016/5/9/chartex" xmlns:cx4="http://schemas.microsoft.com/office/drawing/2016/5/10/chartex" xmlns:cx5="http://schemas.microsoft.com/office/drawing/2016/5/11/chartex" xmlns:cx6="http://schemas.microsoft.com/office/drawing/2016/5/12/chartex" xmlns:cx7="http://schemas.microsoft.com/office/drawing/2016/5/13/chartex" xmlns:cx8="http://schemas.microsoft.com/office/drawing/2016/5/14/chartex" xmlns:mc="http://schemas.openxmlformats.org/markup-compatibility/2006" xmlns:aink="http://schemas.microsoft.com/office/drawing/2016/ink" xmlns:am3d="http://schemas.microsoft.com/office/drawing/2017/model3d" xmlns:o="urn:schemas-microsoft-com:office:office" xmlns:r="http://schemas.openxmlformats.org/officeDocument/2006/relationships" xmlns:m="http://schemas.openxmlformats.org/officeDocument/2006/math" xmlns:v="urn:schemas-microsoft-com:vml" xmlns:wp14="http://schemas.microsoft.com/office/word/2010/wordprocessingDrawing" xmlns:wp="http://schemas.openxmlformats.org/drawingml/2006/wordprocessingDrawing" xmlns:w10="urn:schemas-microsoft-com:office:word" xmlns:w="http://schemas.openxmlformats.org/wordprocessingml/2006/main" xmlns:w14="http://schemas.microsoft.com/office/word/2010/wordml" xmlns:w15="http://schemas.microsoft.com/office/word/2012/wordml" xmlns:w16cid="http://schemas.microsoft.com/office/word/2016/wordml/cid" xmlns:w16se="http://schemas.microsoft.com/office/word/2015/wordml/symex" xmlns:wpg="http://schemas.microsoft.com/office/word/2010/wordprocessingGroup" xmlns:wpi="http://schemas.microsoft.com/office/word/2010/wordprocessingInk" xmlns:wne="http://schemas.microsoft.com/office/word/2006/wordml" xmlns:wps="http://schemas.microsoft.com/office/word/2010/wordprocessingShape" mc:Ignorable="w14 w15 w16se w16cid wp14">
+<w:endnotes xmlns:wpc="http://schemas.microsoft.com/office/word/2010/wordprocessingCanvas" xmlns:cx="http://schemas.microsoft.com/office/drawing/2014/chartex" xmlns:cx1="http://schemas.microsoft.com/office/drawing/2015/9/8/chartex" xmlns:cx2="http://schemas.microsoft.com/office/drawing/2015/10/21/chartex" xmlns:cx3="http://schemas.microsoft.com/office/drawing/2016/5/9/chartex" xmlns:cx4="http://schemas.microsoft.com/office/drawing/2016/5/10/chartex" xmlns:cx5="http://schemas.microsoft.com/office/drawing/2016/5/11/chartex" xmlns:cx6="http://schemas.microsoft.com/office/drawing/2016/5/12/chartex" xmlns:cx7="http://schemas.microsoft.com/office/drawing/2016/5/13/chartex" xmlns:cx8="http://schemas.microsoft.com/office/drawing/2016/5/14/chartex" xmlns:mc="http://schemas.openxmlformats.org/markup-compatibility/2006" xmlns:aink="http://schemas.microsoft.com/office/drawing/2016/ink" xmlns:am3d="http://schemas.microsoft.com/office/drawing/2017/model3d" xmlns:o="urn:schemas-microsoft-com:office:office" xmlns:r="http://schemas.openxmlformats.org/officeDocument/2006/relationships" xmlns:m="http://schemas.openxmlformats.org/officeDocument/2006/math" xmlns:v="urn:schemas-microsoft-com:vml" xmlns:wp14="http://schemas.microsoft.com/office/word/2010/wordprocessingDrawing" xmlns:wp="http://schemas.openxmlformats.org/drawingml/2006/wordprocessingDrawing" xmlns:w10="urn:schemas-microsoft-com:office:word" xmlns:w="http://schemas.openxmlformats.org/wordprocessingml/2006/main" xmlns:w14="http://schemas.microsoft.com/office/word/2010/wordml" xmlns:w15="http://schemas.microsoft.com/office/word/2012/wordml" xmlns:w16cex="http://schemas.microsoft.com/office/word/2018/wordml/cex" xmlns:w16cid="http://schemas.microsoft.com/office/word/2016/wordml/cid" xmlns:w16="http://schemas.microsoft.com/office/word/2018/wordml" xmlns:w16se="http://schemas.microsoft.com/office/word/2015/wordml/symex" xmlns:wpg="http://schemas.microsoft.com/office/word/2010/wordprocessingGroup" xmlns:wpi="http://schemas.microsoft.com/office/word/2010/wordprocessingInk" xmlns:wne="http://schemas.microsoft.com/office/word/2006/wordml" xmlns:wps="http://schemas.microsoft.com/office/word/2010/wordprocessingShape" mc:Ignorable="w14 w15 w16se w16cid w16 w16cex wp14">
   <w:endnote w:type="separator" w:id="-1">
     <w:p>
       <w:pPr>
@@ -4114,7 +4285,7 @@
 </file>
 
 <file path=word/footer1.xml><?xml version="1.0" encoding="utf-8"?>
-<w:ftr xmlns:wpc="http://schemas.microsoft.com/office/word/2010/wordprocessingCanvas" xmlns:cx="http://schemas.microsoft.com/office/drawing/2014/chartex" xmlns:cx1="http://schemas.microsoft.com/office/drawing/2015/9/8/chartex" xmlns:cx2="http://schemas.microsoft.com/office/drawing/2015/10/21/chartex" xmlns:cx3="http://schemas.microsoft.com/office/drawing/2016/5/9/chartex" xmlns:cx4="http://schemas.microsoft.com/office/drawing/2016/5/10/chartex" xmlns:cx5="http://schemas.microsoft.com/office/drawing/2016/5/11/chartex" xmlns:cx6="http://schemas.microsoft.com/office/drawing/2016/5/12/chartex" xmlns:cx7="http://schemas.microsoft.com/office/drawing/2016/5/13/chartex" xmlns:cx8="http://schemas.microsoft.com/office/drawing/2016/5/14/chartex" xmlns:mc="http://schemas.openxmlformats.org/markup-compatibility/2006" xmlns:aink="http://schemas.microsoft.com/office/drawing/2016/ink" xmlns:am3d="http://schemas.microsoft.com/office/drawing/2017/model3d" xmlns:o="urn:schemas-microsoft-com:office:office" xmlns:r="http://schemas.openxmlformats.org/officeDocument/2006/relationships" xmlns:m="http://schemas.openxmlformats.org/officeDocument/2006/math" xmlns:v="urn:schemas-microsoft-com:vml" xmlns:wp14="http://schemas.microsoft.com/office/word/2010/wordprocessingDrawing" xmlns:wp="http://schemas.openxmlformats.org/drawingml/2006/wordprocessingDrawing" xmlns:w10="urn:schemas-microsoft-com:office:word" xmlns:w="http://schemas.openxmlformats.org/wordprocessingml/2006/main" xmlns:w14="http://schemas.microsoft.com/office/word/2010/wordml" xmlns:w15="http://schemas.microsoft.com/office/word/2012/wordml" xmlns:w16cid="http://schemas.microsoft.com/office/word/2016/wordml/cid" xmlns:w16se="http://schemas.microsoft.com/office/word/2015/wordml/symex" xmlns:wpg="http://schemas.microsoft.com/office/word/2010/wordprocessingGroup" xmlns:wpi="http://schemas.microsoft.com/office/word/2010/wordprocessingInk" xmlns:wne="http://schemas.microsoft.com/office/word/2006/wordml" xmlns:wps="http://schemas.microsoft.com/office/word/2010/wordprocessingShape" mc:Ignorable="w14 w15 w16se w16cid wp14">
+<w:ftr xmlns:wpc="http://schemas.microsoft.com/office/word/2010/wordprocessingCanvas" xmlns:cx="http://schemas.microsoft.com/office/drawing/2014/chartex" xmlns:cx1="http://schemas.microsoft.com/office/drawing/2015/9/8/chartex" xmlns:cx2="http://schemas.microsoft.com/office/drawing/2015/10/21/chartex" xmlns:cx3="http://schemas.microsoft.com/office/drawing/2016/5/9/chartex" xmlns:cx4="http://schemas.microsoft.com/office/drawing/2016/5/10/chartex" xmlns:cx5="http://schemas.microsoft.com/office/drawing/2016/5/11/chartex" xmlns:cx6="http://schemas.microsoft.com/office/drawing/2016/5/12/chartex" xmlns:cx7="http://schemas.microsoft.com/office/drawing/2016/5/13/chartex" xmlns:cx8="http://schemas.microsoft.com/office/drawing/2016/5/14/chartex" xmlns:mc="http://schemas.openxmlformats.org/markup-compatibility/2006" xmlns:aink="http://schemas.microsoft.com/office/drawing/2016/ink" xmlns:am3d="http://schemas.microsoft.com/office/drawing/2017/model3d" xmlns:o="urn:schemas-microsoft-com:office:office" xmlns:r="http://schemas.openxmlformats.org/officeDocument/2006/relationships" xmlns:m="http://schemas.openxmlformats.org/officeDocument/2006/math" xmlns:v="urn:schemas-microsoft-com:vml" xmlns:wp14="http://schemas.microsoft.com/office/word/2010/wordprocessingDrawing" xmlns:wp="http://schemas.openxmlformats.org/drawingml/2006/wordprocessingDrawing" xmlns:w10="urn:schemas-microsoft-com:office:word" xmlns:w="http://schemas.openxmlformats.org/wordprocessingml/2006/main" xmlns:w14="http://schemas.microsoft.com/office/word/2010/wordml" xmlns:w15="http://schemas.microsoft.com/office/word/2012/wordml" xmlns:w16cex="http://schemas.microsoft.com/office/word/2018/wordml/cex" xmlns:w16cid="http://schemas.microsoft.com/office/word/2016/wordml/cid" xmlns:w16="http://schemas.microsoft.com/office/word/2018/wordml" xmlns:w16se="http://schemas.microsoft.com/office/word/2015/wordml/symex" xmlns:wpg="http://schemas.microsoft.com/office/word/2010/wordprocessingGroup" xmlns:wpi="http://schemas.microsoft.com/office/word/2010/wordprocessingInk" xmlns:wne="http://schemas.microsoft.com/office/word/2006/wordml" xmlns:wps="http://schemas.microsoft.com/office/word/2010/wordprocessingShape" mc:Ignorable="w14 w15 w16se w16cid w16 w16cex wp14">
   <w:sdt>
     <w:sdtPr>
       <w:id w:val="245077596"/>
@@ -4127,7 +4298,7 @@
     <w:sdtContent>
       <w:p>
         <w:pPr>
-          <w:pStyle w:val="Pieddepage"/>
+          <w:pStyle w:val="Footer"/>
           <w:jc w:val="right"/>
         </w:pPr>
         <w:r>
@@ -4153,14 +4324,14 @@
   </w:sdt>
   <w:p>
     <w:pPr>
-      <w:pStyle w:val="Pieddepage"/>
+      <w:pStyle w:val="Footer"/>
     </w:pPr>
   </w:p>
 </w:ftr>
 </file>
 
 <file path=word/footer2.xml><?xml version="1.0" encoding="utf-8"?>
-<w:ftr xmlns:wpc="http://schemas.microsoft.com/office/word/2010/wordprocessingCanvas" xmlns:cx="http://schemas.microsoft.com/office/drawing/2014/chartex" xmlns:cx1="http://schemas.microsoft.com/office/drawing/2015/9/8/chartex" xmlns:cx2="http://schemas.microsoft.com/office/drawing/2015/10/21/chartex" xmlns:cx3="http://schemas.microsoft.com/office/drawing/2016/5/9/chartex" xmlns:cx4="http://schemas.microsoft.com/office/drawing/2016/5/10/chartex" xmlns:cx5="http://schemas.microsoft.com/office/drawing/2016/5/11/chartex" xmlns:cx6="http://schemas.microsoft.com/office/drawing/2016/5/12/chartex" xmlns:cx7="http://schemas.microsoft.com/office/drawing/2016/5/13/chartex" xmlns:cx8="http://schemas.microsoft.com/office/drawing/2016/5/14/chartex" xmlns:mc="http://schemas.openxmlformats.org/markup-compatibility/2006" xmlns:aink="http://schemas.microsoft.com/office/drawing/2016/ink" xmlns:am3d="http://schemas.microsoft.com/office/drawing/2017/model3d" xmlns:o="urn:schemas-microsoft-com:office:office" xmlns:r="http://schemas.openxmlformats.org/officeDocument/2006/relationships" xmlns:m="http://schemas.openxmlformats.org/officeDocument/2006/math" xmlns:v="urn:schemas-microsoft-com:vml" xmlns:wp14="http://schemas.microsoft.com/office/word/2010/wordprocessingDrawing" xmlns:wp="http://schemas.openxmlformats.org/drawingml/2006/wordprocessingDrawing" xmlns:w10="urn:schemas-microsoft-com:office:word" xmlns:w="http://schemas.openxmlformats.org/wordprocessingml/2006/main" xmlns:w14="http://schemas.microsoft.com/office/word/2010/wordml" xmlns:w15="http://schemas.microsoft.com/office/word/2012/wordml" xmlns:w16cid="http://schemas.microsoft.com/office/word/2016/wordml/cid" xmlns:w16se="http://schemas.microsoft.com/office/word/2015/wordml/symex" xmlns:wpg="http://schemas.microsoft.com/office/word/2010/wordprocessingGroup" xmlns:wpi="http://schemas.microsoft.com/office/word/2010/wordprocessingInk" xmlns:wne="http://schemas.microsoft.com/office/word/2006/wordml" xmlns:wps="http://schemas.microsoft.com/office/word/2010/wordprocessingShape" mc:Ignorable="w14 w15 w16se w16cid wp14">
+<w:ftr xmlns:wpc="http://schemas.microsoft.com/office/word/2010/wordprocessingCanvas" xmlns:cx="http://schemas.microsoft.com/office/drawing/2014/chartex" xmlns:cx1="http://schemas.microsoft.com/office/drawing/2015/9/8/chartex" xmlns:cx2="http://schemas.microsoft.com/office/drawing/2015/10/21/chartex" xmlns:cx3="http://schemas.microsoft.com/office/drawing/2016/5/9/chartex" xmlns:cx4="http://schemas.microsoft.com/office/drawing/2016/5/10/chartex" xmlns:cx5="http://schemas.microsoft.com/office/drawing/2016/5/11/chartex" xmlns:cx6="http://schemas.microsoft.com/office/drawing/2016/5/12/chartex" xmlns:cx7="http://schemas.microsoft.com/office/drawing/2016/5/13/chartex" xmlns:cx8="http://schemas.microsoft.com/office/drawing/2016/5/14/chartex" xmlns:mc="http://schemas.openxmlformats.org/markup-compatibility/2006" xmlns:aink="http://schemas.microsoft.com/office/drawing/2016/ink" xmlns:am3d="http://schemas.microsoft.com/office/drawing/2017/model3d" xmlns:o="urn:schemas-microsoft-com:office:office" xmlns:r="http://schemas.openxmlformats.org/officeDocument/2006/relationships" xmlns:m="http://schemas.openxmlformats.org/officeDocument/2006/math" xmlns:v="urn:schemas-microsoft-com:vml" xmlns:wp14="http://schemas.microsoft.com/office/word/2010/wordprocessingDrawing" xmlns:wp="http://schemas.openxmlformats.org/drawingml/2006/wordprocessingDrawing" xmlns:w10="urn:schemas-microsoft-com:office:word" xmlns:w="http://schemas.openxmlformats.org/wordprocessingml/2006/main" xmlns:w14="http://schemas.microsoft.com/office/word/2010/wordml" xmlns:w15="http://schemas.microsoft.com/office/word/2012/wordml" xmlns:w16cex="http://schemas.microsoft.com/office/word/2018/wordml/cex" xmlns:w16cid="http://schemas.microsoft.com/office/word/2016/wordml/cid" xmlns:w16="http://schemas.microsoft.com/office/word/2018/wordml" xmlns:w16se="http://schemas.microsoft.com/office/word/2015/wordml/symex" xmlns:wpg="http://schemas.microsoft.com/office/word/2010/wordprocessingGroup" xmlns:wpi="http://schemas.microsoft.com/office/word/2010/wordprocessingInk" xmlns:wne="http://schemas.microsoft.com/office/word/2006/wordml" xmlns:wps="http://schemas.microsoft.com/office/word/2010/wordprocessingShape" mc:Ignorable="w14 w15 w16se w16cid w16 w16cex wp14">
   <w:sdt>
     <w:sdtPr>
       <w:id w:val="966788207"/>
@@ -4173,7 +4344,7 @@
     <w:sdtContent>
       <w:p>
         <w:pPr>
-          <w:pStyle w:val="Pieddepage"/>
+          <w:pStyle w:val="Footer"/>
           <w:jc w:val="right"/>
         </w:pPr>
       </w:p>
@@ -4183,7 +4354,7 @@
 </file>
 
 <file path=word/footer3.xml><?xml version="1.0" encoding="utf-8"?>
-<w:ftr xmlns:wpc="http://schemas.microsoft.com/office/word/2010/wordprocessingCanvas" xmlns:cx="http://schemas.microsoft.com/office/drawing/2014/chartex" xmlns:cx1="http://schemas.microsoft.com/office/drawing/2015/9/8/chartex" xmlns:cx2="http://schemas.microsoft.com/office/drawing/2015/10/21/chartex" xmlns:cx3="http://schemas.microsoft.com/office/drawing/2016/5/9/chartex" xmlns:cx4="http://schemas.microsoft.com/office/drawing/2016/5/10/chartex" xmlns:cx5="http://schemas.microsoft.com/office/drawing/2016/5/11/chartex" xmlns:cx6="http://schemas.microsoft.com/office/drawing/2016/5/12/chartex" xmlns:cx7="http://schemas.microsoft.com/office/drawing/2016/5/13/chartex" xmlns:cx8="http://schemas.microsoft.com/office/drawing/2016/5/14/chartex" xmlns:mc="http://schemas.openxmlformats.org/markup-compatibility/2006" xmlns:aink="http://schemas.microsoft.com/office/drawing/2016/ink" xmlns:am3d="http://schemas.microsoft.com/office/drawing/2017/model3d" xmlns:o="urn:schemas-microsoft-com:office:office" xmlns:r="http://schemas.openxmlformats.org/officeDocument/2006/relationships" xmlns:m="http://schemas.openxmlformats.org/officeDocument/2006/math" xmlns:v="urn:schemas-microsoft-com:vml" xmlns:wp14="http://schemas.microsoft.com/office/word/2010/wordprocessingDrawing" xmlns:wp="http://schemas.openxmlformats.org/drawingml/2006/wordprocessingDrawing" xmlns:w10="urn:schemas-microsoft-com:office:word" xmlns:w="http://schemas.openxmlformats.org/wordprocessingml/2006/main" xmlns:w14="http://schemas.microsoft.com/office/word/2010/wordml" xmlns:w15="http://schemas.microsoft.com/office/word/2012/wordml" xmlns:w16cid="http://schemas.microsoft.com/office/word/2016/wordml/cid" xmlns:w16se="http://schemas.microsoft.com/office/word/2015/wordml/symex" xmlns:wpg="http://schemas.microsoft.com/office/word/2010/wordprocessingGroup" xmlns:wpi="http://schemas.microsoft.com/office/word/2010/wordprocessingInk" xmlns:wne="http://schemas.microsoft.com/office/word/2006/wordml" xmlns:wps="http://schemas.microsoft.com/office/word/2010/wordprocessingShape" mc:Ignorable="w14 w15 w16se w16cid wp14">
+<w:ftr xmlns:wpc="http://schemas.microsoft.com/office/word/2010/wordprocessingCanvas" xmlns:cx="http://schemas.microsoft.com/office/drawing/2014/chartex" xmlns:cx1="http://schemas.microsoft.com/office/drawing/2015/9/8/chartex" xmlns:cx2="http://schemas.microsoft.com/office/drawing/2015/10/21/chartex" xmlns:cx3="http://schemas.microsoft.com/office/drawing/2016/5/9/chartex" xmlns:cx4="http://schemas.microsoft.com/office/drawing/2016/5/10/chartex" xmlns:cx5="http://schemas.microsoft.com/office/drawing/2016/5/11/chartex" xmlns:cx6="http://schemas.microsoft.com/office/drawing/2016/5/12/chartex" xmlns:cx7="http://schemas.microsoft.com/office/drawing/2016/5/13/chartex" xmlns:cx8="http://schemas.microsoft.com/office/drawing/2016/5/14/chartex" xmlns:mc="http://schemas.openxmlformats.org/markup-compatibility/2006" xmlns:aink="http://schemas.microsoft.com/office/drawing/2016/ink" xmlns:am3d="http://schemas.microsoft.com/office/drawing/2017/model3d" xmlns:o="urn:schemas-microsoft-com:office:office" xmlns:r="http://schemas.openxmlformats.org/officeDocument/2006/relationships" xmlns:m="http://schemas.openxmlformats.org/officeDocument/2006/math" xmlns:v="urn:schemas-microsoft-com:vml" xmlns:wp14="http://schemas.microsoft.com/office/word/2010/wordprocessingDrawing" xmlns:wp="http://schemas.openxmlformats.org/drawingml/2006/wordprocessingDrawing" xmlns:w10="urn:schemas-microsoft-com:office:word" xmlns:w="http://schemas.openxmlformats.org/wordprocessingml/2006/main" xmlns:w14="http://schemas.microsoft.com/office/word/2010/wordml" xmlns:w15="http://schemas.microsoft.com/office/word/2012/wordml" xmlns:w16cex="http://schemas.microsoft.com/office/word/2018/wordml/cex" xmlns:w16cid="http://schemas.microsoft.com/office/word/2016/wordml/cid" xmlns:w16="http://schemas.microsoft.com/office/word/2018/wordml" xmlns:w16se="http://schemas.microsoft.com/office/word/2015/wordml/symex" xmlns:wpg="http://schemas.microsoft.com/office/word/2010/wordprocessingGroup" xmlns:wpi="http://schemas.microsoft.com/office/word/2010/wordprocessingInk" xmlns:wne="http://schemas.microsoft.com/office/word/2006/wordml" xmlns:wps="http://schemas.microsoft.com/office/word/2010/wordprocessingShape" mc:Ignorable="w14 w15 w16se w16cid w16 w16cex wp14">
   <w:sdt>
     <w:sdtPr>
       <w:id w:val="265273825"/>
@@ -4196,7 +4367,7 @@
     <w:sdtContent>
       <w:p>
         <w:pPr>
-          <w:pStyle w:val="Pieddepage"/>
+          <w:pStyle w:val="Footer"/>
           <w:jc w:val="right"/>
         </w:pPr>
         <w:r>
@@ -4224,7 +4395,7 @@
 </file>
 
 <file path=word/footnotes.xml><?xml version="1.0" encoding="utf-8"?>
-<w:footnotes xmlns:wpc="http://schemas.microsoft.com/office/word/2010/wordprocessingCanvas" xmlns:cx="http://schemas.microsoft.com/office/drawing/2014/chartex" xmlns:cx1="http://schemas.microsoft.com/office/drawing/2015/9/8/chartex" xmlns:cx2="http://schemas.microsoft.com/office/drawing/2015/10/21/chartex" xmlns:cx3="http://schemas.microsoft.com/office/drawing/2016/5/9/chartex" xmlns:cx4="http://schemas.microsoft.com/office/drawing/2016/5/10/chartex" xmlns:cx5="http://schemas.microsoft.com/office/drawing/2016/5/11/chartex" xmlns:cx6="http://schemas.microsoft.com/office/drawing/2016/5/12/chartex" xmlns:cx7="http://schemas.microsoft.com/office/drawing/2016/5/13/chartex" xmlns:cx8="http://schemas.microsoft.com/office/drawing/2016/5/14/chartex" xmlns:mc="http://schemas.openxmlformats.org/markup-compatibility/2006" xmlns:aink="http://schemas.microsoft.com/office/drawing/2016/ink" xmlns:am3d="http://schemas.microsoft.com/office/drawing/2017/model3d" xmlns:o="urn:schemas-microsoft-com:office:office" xmlns:r="http://schemas.openxmlformats.org/officeDocument/2006/relationships" xmlns:m="http://schemas.openxmlformats.org/officeDocument/2006/math" xmlns:v="urn:schemas-microsoft-com:vml" xmlns:wp14="http://schemas.microsoft.com/office/word/2010/wordprocessingDrawing" xmlns:wp="http://schemas.openxmlformats.org/drawingml/2006/wordprocessingDrawing" xmlns:w10="urn:schemas-microsoft-com:office:word" xmlns:w="http://schemas.openxmlformats.org/wordprocessingml/2006/main" xmlns:w14="http://schemas.microsoft.com/office/word/2010/wordml" xmlns:w15="http://schemas.microsoft.com/office/word/2012/wordml" xmlns:w16cid="http://schemas.microsoft.com/office/word/2016/wordml/cid" xmlns:w16se="http://schemas.microsoft.com/office/word/2015/wordml/symex" xmlns:wpg="http://schemas.microsoft.com/office/word/2010/wordprocessingGroup" xmlns:wpi="http://schemas.microsoft.com/office/word/2010/wordprocessingInk" xmlns:wne="http://schemas.microsoft.com/office/word/2006/wordml" xmlns:wps="http://schemas.microsoft.com/office/word/2010/wordprocessingShape" mc:Ignorable="w14 w15 w16se w16cid wp14">
+<w:footnotes xmlns:wpc="http://schemas.microsoft.com/office/word/2010/wordprocessingCanvas" xmlns:cx="http://schemas.microsoft.com/office/drawing/2014/chartex" xmlns:cx1="http://schemas.microsoft.com/office/drawing/2015/9/8/chartex" xmlns:cx2="http://schemas.microsoft.com/office/drawing/2015/10/21/chartex" xmlns:cx3="http://schemas.microsoft.com/office/drawing/2016/5/9/chartex" xmlns:cx4="http://schemas.microsoft.com/office/drawing/2016/5/10/chartex" xmlns:cx5="http://schemas.microsoft.com/office/drawing/2016/5/11/chartex" xmlns:cx6="http://schemas.microsoft.com/office/drawing/2016/5/12/chartex" xmlns:cx7="http://schemas.microsoft.com/office/drawing/2016/5/13/chartex" xmlns:cx8="http://schemas.microsoft.com/office/drawing/2016/5/14/chartex" xmlns:mc="http://schemas.openxmlformats.org/markup-compatibility/2006" xmlns:aink="http://schemas.microsoft.com/office/drawing/2016/ink" xmlns:am3d="http://schemas.microsoft.com/office/drawing/2017/model3d" xmlns:o="urn:schemas-microsoft-com:office:office" xmlns:r="http://schemas.openxmlformats.org/officeDocument/2006/relationships" xmlns:m="http://schemas.openxmlformats.org/officeDocument/2006/math" xmlns:v="urn:schemas-microsoft-com:vml" xmlns:wp14="http://schemas.microsoft.com/office/word/2010/wordprocessingDrawing" xmlns:wp="http://schemas.openxmlformats.org/drawingml/2006/wordprocessingDrawing" xmlns:w10="urn:schemas-microsoft-com:office:word" xmlns:w="http://schemas.openxmlformats.org/wordprocessingml/2006/main" xmlns:w14="http://schemas.microsoft.com/office/word/2010/wordml" xmlns:w15="http://schemas.microsoft.com/office/word/2012/wordml" xmlns:w16cex="http://schemas.microsoft.com/office/word/2018/wordml/cex" xmlns:w16cid="http://schemas.microsoft.com/office/word/2016/wordml/cid" xmlns:w16="http://schemas.microsoft.com/office/word/2018/wordml" xmlns:w16se="http://schemas.microsoft.com/office/word/2015/wordml/symex" xmlns:wpg="http://schemas.microsoft.com/office/word/2010/wordprocessingGroup" xmlns:wpi="http://schemas.microsoft.com/office/word/2010/wordprocessingInk" xmlns:wne="http://schemas.microsoft.com/office/word/2006/wordml" xmlns:wps="http://schemas.microsoft.com/office/word/2010/wordprocessingShape" mc:Ignorable="w14 w15 w16se w16cid w16 w16cex wp14">
   <w:footnote w:type="separator" w:id="-1">
     <w:p>
       <w:pPr>
@@ -4249,10 +4420,10 @@
 </file>
 
 <file path=word/header1.xml><?xml version="1.0" encoding="utf-8"?>
-<w:hdr xmlns:wpc="http://schemas.microsoft.com/office/word/2010/wordprocessingCanvas" xmlns:cx="http://schemas.microsoft.com/office/drawing/2014/chartex" xmlns:cx1="http://schemas.microsoft.com/office/drawing/2015/9/8/chartex" xmlns:cx2="http://schemas.microsoft.com/office/drawing/2015/10/21/chartex" xmlns:cx3="http://schemas.microsoft.com/office/drawing/2016/5/9/chartex" xmlns:cx4="http://schemas.microsoft.com/office/drawing/2016/5/10/chartex" xmlns:cx5="http://schemas.microsoft.com/office/drawing/2016/5/11/chartex" xmlns:cx6="http://schemas.microsoft.com/office/drawing/2016/5/12/chartex" xmlns:cx7="http://schemas.microsoft.com/office/drawing/2016/5/13/chartex" xmlns:cx8="http://schemas.microsoft.com/office/drawing/2016/5/14/chartex" xmlns:mc="http://schemas.openxmlformats.org/markup-compatibility/2006" xmlns:aink="http://schemas.microsoft.com/office/drawing/2016/ink" xmlns:am3d="http://schemas.microsoft.com/office/drawing/2017/model3d" xmlns:o="urn:schemas-microsoft-com:office:office" xmlns:r="http://schemas.openxmlformats.org/officeDocument/2006/relationships" xmlns:m="http://schemas.openxmlformats.org/officeDocument/2006/math" xmlns:v="urn:schemas-microsoft-com:vml" xmlns:wp14="http://schemas.microsoft.com/office/word/2010/wordprocessingDrawing" xmlns:wp="http://schemas.openxmlformats.org/drawingml/2006/wordprocessingDrawing" xmlns:w10="urn:schemas-microsoft-com:office:word" xmlns:w="http://schemas.openxmlformats.org/wordprocessingml/2006/main" xmlns:w14="http://schemas.microsoft.com/office/word/2010/wordml" xmlns:w15="http://schemas.microsoft.com/office/word/2012/wordml" xmlns:w16cid="http://schemas.microsoft.com/office/word/2016/wordml/cid" xmlns:w16se="http://schemas.microsoft.com/office/word/2015/wordml/symex" xmlns:wpg="http://schemas.microsoft.com/office/word/2010/wordprocessingGroup" xmlns:wpi="http://schemas.microsoft.com/office/word/2010/wordprocessingInk" xmlns:wne="http://schemas.microsoft.com/office/word/2006/wordml" xmlns:wps="http://schemas.microsoft.com/office/word/2010/wordprocessingShape" mc:Ignorable="w14 w15 w16se w16cid wp14">
+<w:hdr xmlns:wpc="http://schemas.microsoft.com/office/word/2010/wordprocessingCanvas" xmlns:cx="http://schemas.microsoft.com/office/drawing/2014/chartex" xmlns:cx1="http://schemas.microsoft.com/office/drawing/2015/9/8/chartex" xmlns:cx2="http://schemas.microsoft.com/office/drawing/2015/10/21/chartex" xmlns:cx3="http://schemas.microsoft.com/office/drawing/2016/5/9/chartex" xmlns:cx4="http://schemas.microsoft.com/office/drawing/2016/5/10/chartex" xmlns:cx5="http://schemas.microsoft.com/office/drawing/2016/5/11/chartex" xmlns:cx6="http://schemas.microsoft.com/office/drawing/2016/5/12/chartex" xmlns:cx7="http://schemas.microsoft.com/office/drawing/2016/5/13/chartex" xmlns:cx8="http://schemas.microsoft.com/office/drawing/2016/5/14/chartex" xmlns:mc="http://schemas.openxmlformats.org/markup-compatibility/2006" xmlns:aink="http://schemas.microsoft.com/office/drawing/2016/ink" xmlns:am3d="http://schemas.microsoft.com/office/drawing/2017/model3d" xmlns:o="urn:schemas-microsoft-com:office:office" xmlns:r="http://schemas.openxmlformats.org/officeDocument/2006/relationships" xmlns:m="http://schemas.openxmlformats.org/officeDocument/2006/math" xmlns:v="urn:schemas-microsoft-com:vml" xmlns:wp14="http://schemas.microsoft.com/office/word/2010/wordprocessingDrawing" xmlns:wp="http://schemas.openxmlformats.org/drawingml/2006/wordprocessingDrawing" xmlns:w10="urn:schemas-microsoft-com:office:word" xmlns:w="http://schemas.openxmlformats.org/wordprocessingml/2006/main" xmlns:w14="http://schemas.microsoft.com/office/word/2010/wordml" xmlns:w15="http://schemas.microsoft.com/office/word/2012/wordml" xmlns:w16cex="http://schemas.microsoft.com/office/word/2018/wordml/cex" xmlns:w16cid="http://schemas.microsoft.com/office/word/2016/wordml/cid" xmlns:w16="http://schemas.microsoft.com/office/word/2018/wordml" xmlns:w16se="http://schemas.microsoft.com/office/word/2015/wordml/symex" xmlns:wpg="http://schemas.microsoft.com/office/word/2010/wordprocessingGroup" xmlns:wpi="http://schemas.microsoft.com/office/word/2010/wordprocessingInk" xmlns:wne="http://schemas.microsoft.com/office/word/2006/wordml" xmlns:wps="http://schemas.microsoft.com/office/word/2010/wordprocessingShape" mc:Ignorable="w14 w15 w16se w16cid w16 w16cex wp14">
   <w:p>
     <w:pPr>
-      <w:pStyle w:val="En-tte"/>
+      <w:pStyle w:val="Header"/>
     </w:pPr>
     <w:r>
       <w:t>Fahradin Mujovi et Marwan El Chazli</w:t>
@@ -4269,10 +4440,10 @@
 </file>
 
 <file path=word/header2.xml><?xml version="1.0" encoding="utf-8"?>
-<w:hdr xmlns:wpc="http://schemas.microsoft.com/office/word/2010/wordprocessingCanvas" xmlns:cx="http://schemas.microsoft.com/office/drawing/2014/chartex" xmlns:cx1="http://schemas.microsoft.com/office/drawing/2015/9/8/chartex" xmlns:cx2="http://schemas.microsoft.com/office/drawing/2015/10/21/chartex" xmlns:cx3="http://schemas.microsoft.com/office/drawing/2016/5/9/chartex" xmlns:cx4="http://schemas.microsoft.com/office/drawing/2016/5/10/chartex" xmlns:cx5="http://schemas.microsoft.com/office/drawing/2016/5/11/chartex" xmlns:cx6="http://schemas.microsoft.com/office/drawing/2016/5/12/chartex" xmlns:cx7="http://schemas.microsoft.com/office/drawing/2016/5/13/chartex" xmlns:cx8="http://schemas.microsoft.com/office/drawing/2016/5/14/chartex" xmlns:mc="http://schemas.openxmlformats.org/markup-compatibility/2006" xmlns:aink="http://schemas.microsoft.com/office/drawing/2016/ink" xmlns:am3d="http://schemas.microsoft.com/office/drawing/2017/model3d" xmlns:o="urn:schemas-microsoft-com:office:office" xmlns:r="http://schemas.openxmlformats.org/officeDocument/2006/relationships" xmlns:m="http://schemas.openxmlformats.org/officeDocument/2006/math" xmlns:v="urn:schemas-microsoft-com:vml" xmlns:wp14="http://schemas.microsoft.com/office/word/2010/wordprocessingDrawing" xmlns:wp="http://schemas.openxmlformats.org/drawingml/2006/wordprocessingDrawing" xmlns:w10="urn:schemas-microsoft-com:office:word" xmlns:w="http://schemas.openxmlformats.org/wordprocessingml/2006/main" xmlns:w14="http://schemas.microsoft.com/office/word/2010/wordml" xmlns:w15="http://schemas.microsoft.com/office/word/2012/wordml" xmlns:w16cid="http://schemas.microsoft.com/office/word/2016/wordml/cid" xmlns:w16se="http://schemas.microsoft.com/office/word/2015/wordml/symex" xmlns:wpg="http://schemas.microsoft.com/office/word/2010/wordprocessingGroup" xmlns:wpi="http://schemas.microsoft.com/office/word/2010/wordprocessingInk" xmlns:wne="http://schemas.microsoft.com/office/word/2006/wordml" xmlns:wps="http://schemas.microsoft.com/office/word/2010/wordprocessingShape" mc:Ignorable="w14 w15 w16se w16cid wp14">
+<w:hdr xmlns:wpc="http://schemas.microsoft.com/office/word/2010/wordprocessingCanvas" xmlns:cx="http://schemas.microsoft.com/office/drawing/2014/chartex" xmlns:cx1="http://schemas.microsoft.com/office/drawing/2015/9/8/chartex" xmlns:cx2="http://schemas.microsoft.com/office/drawing/2015/10/21/chartex" xmlns:cx3="http://schemas.microsoft.com/office/drawing/2016/5/9/chartex" xmlns:cx4="http://schemas.microsoft.com/office/drawing/2016/5/10/chartex" xmlns:cx5="http://schemas.microsoft.com/office/drawing/2016/5/11/chartex" xmlns:cx6="http://schemas.microsoft.com/office/drawing/2016/5/12/chartex" xmlns:cx7="http://schemas.microsoft.com/office/drawing/2016/5/13/chartex" xmlns:cx8="http://schemas.microsoft.com/office/drawing/2016/5/14/chartex" xmlns:mc="http://schemas.openxmlformats.org/markup-compatibility/2006" xmlns:aink="http://schemas.microsoft.com/office/drawing/2016/ink" xmlns:am3d="http://schemas.microsoft.com/office/drawing/2017/model3d" xmlns:o="urn:schemas-microsoft-com:office:office" xmlns:r="http://schemas.openxmlformats.org/officeDocument/2006/relationships" xmlns:m="http://schemas.openxmlformats.org/officeDocument/2006/math" xmlns:v="urn:schemas-microsoft-com:vml" xmlns:wp14="http://schemas.microsoft.com/office/word/2010/wordprocessingDrawing" xmlns:wp="http://schemas.openxmlformats.org/drawingml/2006/wordprocessingDrawing" xmlns:w10="urn:schemas-microsoft-com:office:word" xmlns:w="http://schemas.openxmlformats.org/wordprocessingml/2006/main" xmlns:w14="http://schemas.microsoft.com/office/word/2010/wordml" xmlns:w15="http://schemas.microsoft.com/office/word/2012/wordml" xmlns:w16cex="http://schemas.microsoft.com/office/word/2018/wordml/cex" xmlns:w16cid="http://schemas.microsoft.com/office/word/2016/wordml/cid" xmlns:w16="http://schemas.microsoft.com/office/word/2018/wordml" xmlns:w16se="http://schemas.microsoft.com/office/word/2015/wordml/symex" xmlns:wpg="http://schemas.microsoft.com/office/word/2010/wordprocessingGroup" xmlns:wpi="http://schemas.microsoft.com/office/word/2010/wordprocessingInk" xmlns:wne="http://schemas.microsoft.com/office/word/2006/wordml" xmlns:wps="http://schemas.microsoft.com/office/word/2010/wordprocessingShape" mc:Ignorable="w14 w15 w16se w16cid w16 w16cex wp14">
   <w:p>
     <w:pPr>
-      <w:pStyle w:val="En-tte"/>
+      <w:pStyle w:val="Header"/>
     </w:pPr>
     <w:r>
       <w:t>Fahradin Mujovi et Marwan El Chazli</w:t>
@@ -4289,7 +4460,7 @@
 </file>
 
 <file path=word/numbering.xml><?xml version="1.0" encoding="utf-8"?>
-<w:numbering xmlns:wpc="http://schemas.microsoft.com/office/word/2010/wordprocessingCanvas" xmlns:cx="http://schemas.microsoft.com/office/drawing/2014/chartex" xmlns:cx1="http://schemas.microsoft.com/office/drawing/2015/9/8/chartex" xmlns:cx2="http://schemas.microsoft.com/office/drawing/2015/10/21/chartex" xmlns:cx3="http://schemas.microsoft.com/office/drawing/2016/5/9/chartex" xmlns:cx4="http://schemas.microsoft.com/office/drawing/2016/5/10/chartex" xmlns:cx5="http://schemas.microsoft.com/office/drawing/2016/5/11/chartex" xmlns:cx6="http://schemas.microsoft.com/office/drawing/2016/5/12/chartex" xmlns:cx7="http://schemas.microsoft.com/office/drawing/2016/5/13/chartex" xmlns:cx8="http://schemas.microsoft.com/office/drawing/2016/5/14/chartex" xmlns:mc="http://schemas.openxmlformats.org/markup-compatibility/2006" xmlns:aink="http://schemas.microsoft.com/office/drawing/2016/ink" xmlns:am3d="http://schemas.microsoft.com/office/drawing/2017/model3d" xmlns:o="urn:schemas-microsoft-com:office:office" xmlns:r="http://schemas.openxmlformats.org/officeDocument/2006/relationships" xmlns:m="http://schemas.openxmlformats.org/officeDocument/2006/math" xmlns:v="urn:schemas-microsoft-com:vml" xmlns:wp14="http://schemas.microsoft.com/office/word/2010/wordprocessingDrawing" xmlns:wp="http://schemas.openxmlformats.org/drawingml/2006/wordprocessingDrawing" xmlns:w10="urn:schemas-microsoft-com:office:word" xmlns:w="http://schemas.openxmlformats.org/wordprocessingml/2006/main" xmlns:w14="http://schemas.microsoft.com/office/word/2010/wordml" xmlns:w15="http://schemas.microsoft.com/office/word/2012/wordml" xmlns:w16cid="http://schemas.microsoft.com/office/word/2016/wordml/cid" xmlns:w16se="http://schemas.microsoft.com/office/word/2015/wordml/symex" xmlns:wpg="http://schemas.microsoft.com/office/word/2010/wordprocessingGroup" xmlns:wpi="http://schemas.microsoft.com/office/word/2010/wordprocessingInk" xmlns:wne="http://schemas.microsoft.com/office/word/2006/wordml" xmlns:wps="http://schemas.microsoft.com/office/word/2010/wordprocessingShape" mc:Ignorable="w14 w15 w16se w16cid wp14">
+<w:numbering xmlns:wpc="http://schemas.microsoft.com/office/word/2010/wordprocessingCanvas" xmlns:cx="http://schemas.microsoft.com/office/drawing/2014/chartex" xmlns:cx1="http://schemas.microsoft.com/office/drawing/2015/9/8/chartex" xmlns:cx2="http://schemas.microsoft.com/office/drawing/2015/10/21/chartex" xmlns:cx3="http://schemas.microsoft.com/office/drawing/2016/5/9/chartex" xmlns:cx4="http://schemas.microsoft.com/office/drawing/2016/5/10/chartex" xmlns:cx5="http://schemas.microsoft.com/office/drawing/2016/5/11/chartex" xmlns:cx6="http://schemas.microsoft.com/office/drawing/2016/5/12/chartex" xmlns:cx7="http://schemas.microsoft.com/office/drawing/2016/5/13/chartex" xmlns:cx8="http://schemas.microsoft.com/office/drawing/2016/5/14/chartex" xmlns:mc="http://schemas.openxmlformats.org/markup-compatibility/2006" xmlns:aink="http://schemas.microsoft.com/office/drawing/2016/ink" xmlns:am3d="http://schemas.microsoft.com/office/drawing/2017/model3d" xmlns:o="urn:schemas-microsoft-com:office:office" xmlns:r="http://schemas.openxmlformats.org/officeDocument/2006/relationships" xmlns:m="http://schemas.openxmlformats.org/officeDocument/2006/math" xmlns:v="urn:schemas-microsoft-com:vml" xmlns:wp14="http://schemas.microsoft.com/office/word/2010/wordprocessingDrawing" xmlns:wp="http://schemas.openxmlformats.org/drawingml/2006/wordprocessingDrawing" xmlns:w10="urn:schemas-microsoft-com:office:word" xmlns:w="http://schemas.openxmlformats.org/wordprocessingml/2006/main" xmlns:w14="http://schemas.microsoft.com/office/word/2010/wordml" xmlns:w15="http://schemas.microsoft.com/office/word/2012/wordml" xmlns:w16cex="http://schemas.microsoft.com/office/word/2018/wordml/cex" xmlns:w16cid="http://schemas.microsoft.com/office/word/2016/wordml/cid" xmlns:w16="http://schemas.microsoft.com/office/word/2018/wordml" xmlns:w16se="http://schemas.microsoft.com/office/word/2015/wordml/symex" xmlns:wpg="http://schemas.microsoft.com/office/word/2010/wordprocessingGroup" xmlns:wpi="http://schemas.microsoft.com/office/word/2010/wordprocessingInk" xmlns:wne="http://schemas.microsoft.com/office/word/2006/wordml" xmlns:wps="http://schemas.microsoft.com/office/word/2010/wordprocessingShape" mc:Ignorable="w14 w15 w16se w16cid w16 w16cex wp14">
   <w:abstractNum w:abstractNumId="0" w15:restartNumberingAfterBreak="0">
     <w:nsid w:val="1D027A3B"/>
     <w:multiLevelType w:val="hybridMultilevel"/>
@@ -5459,7 +5630,7 @@
     <w:lvl w:ilvl="0">
       <w:start w:val="1"/>
       <w:numFmt w:val="decimal"/>
-      <w:pStyle w:val="Titre1"/>
+      <w:pStyle w:val="Heading1"/>
       <w:lvlText w:val="%1"/>
       <w:lvlJc w:val="left"/>
       <w:pPr>
@@ -5469,7 +5640,7 @@
     <w:lvl w:ilvl="1">
       <w:start w:val="1"/>
       <w:numFmt w:val="decimal"/>
-      <w:pStyle w:val="Titre2"/>
+      <w:pStyle w:val="Heading2"/>
       <w:lvlText w:val="%1.%2"/>
       <w:lvlJc w:val="left"/>
       <w:pPr>
@@ -5479,7 +5650,7 @@
     <w:lvl w:ilvl="2">
       <w:start w:val="1"/>
       <w:numFmt w:val="decimal"/>
-      <w:pStyle w:val="Titre3"/>
+      <w:pStyle w:val="Heading3"/>
       <w:lvlText w:val="%1.%2.%3"/>
       <w:lvlJc w:val="left"/>
       <w:pPr>
@@ -5489,7 +5660,7 @@
     <w:lvl w:ilvl="3">
       <w:start w:val="1"/>
       <w:numFmt w:val="decimal"/>
-      <w:pStyle w:val="Titre4"/>
+      <w:pStyle w:val="Heading4"/>
       <w:lvlText w:val="%1.%2.%3.%4"/>
       <w:lvlJc w:val="left"/>
       <w:pPr>
@@ -5499,7 +5670,7 @@
     <w:lvl w:ilvl="4">
       <w:start w:val="1"/>
       <w:numFmt w:val="decimal"/>
-      <w:pStyle w:val="Titre5"/>
+      <w:pStyle w:val="Heading5"/>
       <w:lvlText w:val="%1.%2.%3.%4.%5"/>
       <w:lvlJc w:val="left"/>
       <w:pPr>
@@ -5509,7 +5680,7 @@
     <w:lvl w:ilvl="5">
       <w:start w:val="1"/>
       <w:numFmt w:val="decimal"/>
-      <w:pStyle w:val="Titre6"/>
+      <w:pStyle w:val="Heading6"/>
       <w:lvlText w:val="%1.%2.%3.%4.%5.%6"/>
       <w:lvlJc w:val="left"/>
       <w:pPr>
@@ -5519,7 +5690,7 @@
     <w:lvl w:ilvl="6">
       <w:start w:val="1"/>
       <w:numFmt w:val="decimal"/>
-      <w:pStyle w:val="Titre7"/>
+      <w:pStyle w:val="Heading7"/>
       <w:lvlText w:val="%1.%2.%3.%4.%5.%6.%7"/>
       <w:lvlJc w:val="left"/>
       <w:pPr>
@@ -5529,7 +5700,7 @@
     <w:lvl w:ilvl="7">
       <w:start w:val="1"/>
       <w:numFmt w:val="decimal"/>
-      <w:pStyle w:val="Titre8"/>
+      <w:pStyle w:val="Heading8"/>
       <w:lvlText w:val="%1.%2.%3.%4.%5.%6.%7.%8"/>
       <w:lvlJc w:val="left"/>
       <w:pPr>
@@ -5539,7 +5710,7 @@
     <w:lvl w:ilvl="8">
       <w:start w:val="1"/>
       <w:numFmt w:val="decimal"/>
-      <w:pStyle w:val="Titre9"/>
+      <w:pStyle w:val="Heading9"/>
       <w:lvlText w:val="%1.%2.%3.%4.%5.%6.%7.%8.%9"/>
       <w:lvlJc w:val="left"/>
       <w:pPr>
@@ -6093,7 +6264,7 @@
 </file>
 
 <file path=word/styles.xml><?xml version="1.0" encoding="utf-8"?>
-<w:styles xmlns:mc="http://schemas.openxmlformats.org/markup-compatibility/2006" xmlns:r="http://schemas.openxmlformats.org/officeDocument/2006/relationships" xmlns:w="http://schemas.openxmlformats.org/wordprocessingml/2006/main" xmlns:w14="http://schemas.microsoft.com/office/word/2010/wordml" xmlns:w15="http://schemas.microsoft.com/office/word/2012/wordml" xmlns:w16cid="http://schemas.microsoft.com/office/word/2016/wordml/cid" xmlns:w16se="http://schemas.microsoft.com/office/word/2015/wordml/symex" mc:Ignorable="w14 w15 w16se w16cid">
+<w:styles xmlns:mc="http://schemas.openxmlformats.org/markup-compatibility/2006" xmlns:r="http://schemas.openxmlformats.org/officeDocument/2006/relationships" xmlns:w="http://schemas.openxmlformats.org/wordprocessingml/2006/main" xmlns:w14="http://schemas.microsoft.com/office/word/2010/wordml" xmlns:w15="http://schemas.microsoft.com/office/word/2012/wordml" xmlns:w16cex="http://schemas.microsoft.com/office/word/2018/wordml/cex" xmlns:w16cid="http://schemas.microsoft.com/office/word/2016/wordml/cid" xmlns:w16="http://schemas.microsoft.com/office/word/2018/wordml" xmlns:w16se="http://schemas.microsoft.com/office/word/2015/wordml/symex" mc:Ignorable="w14 w15 w16se w16cid w16 w16cex">
   <w:docDefaults>
     <w:rPrDefault>
       <w:rPr>
@@ -6109,7 +6280,7 @@
       </w:pPr>
     </w:pPrDefault>
   </w:docDefaults>
-  <w:latentStyles w:defLockedState="0" w:defUIPriority="99" w:defSemiHidden="0" w:defUnhideWhenUsed="0" w:defQFormat="0" w:count="377">
+  <w:latentStyles w:defLockedState="0" w:defUIPriority="99" w:defSemiHidden="0" w:defUnhideWhenUsed="0" w:defQFormat="0" w:count="376">
     <w:lsdException w:name="Normal" w:uiPriority="0" w:qFormat="1"/>
     <w:lsdException w:name="heading 1" w:uiPriority="9" w:qFormat="1"/>
     <w:lsdException w:name="heading 2" w:semiHidden="1" w:uiPriority="9" w:unhideWhenUsed="1" w:qFormat="1"/>
@@ -6486,7 +6657,6 @@
     <w:lsdException w:name="Hashtag" w:semiHidden="1" w:unhideWhenUsed="1"/>
     <w:lsdException w:name="Unresolved Mention" w:semiHidden="1" w:unhideWhenUsed="1"/>
     <w:lsdException w:name="Smart Link" w:semiHidden="1" w:unhideWhenUsed="1"/>
-    <w:lsdException w:name="Smart Link Error" w:semiHidden="1" w:unhideWhenUsed="1"/>
   </w:latentStyles>
   <w:style w:type="paragraph" w:default="1" w:styleId="Normal">
     <w:name w:val="Normal"/>
@@ -6500,11 +6670,11 @@
       <w:lang w:eastAsia="fr-CH"/>
     </w:rPr>
   </w:style>
-  <w:style w:type="paragraph" w:styleId="Titre1">
+  <w:style w:type="paragraph" w:styleId="Heading1">
     <w:name w:val="heading 1"/>
     <w:basedOn w:val="Normal"/>
     <w:next w:val="Normal"/>
-    <w:link w:val="Titre1Car"/>
+    <w:link w:val="Heading1Char"/>
     <w:uiPriority w:val="9"/>
     <w:qFormat/>
     <w:rsid w:val="00974036"/>
@@ -6524,11 +6694,11 @@
       <w:szCs w:val="32"/>
     </w:rPr>
   </w:style>
-  <w:style w:type="paragraph" w:styleId="Titre2">
+  <w:style w:type="paragraph" w:styleId="Heading2">
     <w:name w:val="heading 2"/>
     <w:basedOn w:val="Normal"/>
     <w:next w:val="Normal"/>
-    <w:link w:val="Titre2Car"/>
+    <w:link w:val="Heading2Char"/>
     <w:uiPriority w:val="9"/>
     <w:unhideWhenUsed/>
     <w:qFormat/>
@@ -6550,11 +6720,11 @@
       <w:szCs w:val="26"/>
     </w:rPr>
   </w:style>
-  <w:style w:type="paragraph" w:styleId="Titre3">
+  <w:style w:type="paragraph" w:styleId="Heading3">
     <w:name w:val="heading 3"/>
     <w:basedOn w:val="Normal"/>
     <w:next w:val="Normal"/>
-    <w:link w:val="Titre3Car"/>
+    <w:link w:val="Heading3Char"/>
     <w:uiPriority w:val="9"/>
     <w:unhideWhenUsed/>
     <w:qFormat/>
@@ -6576,11 +6746,11 @@
       <w:szCs w:val="24"/>
     </w:rPr>
   </w:style>
-  <w:style w:type="paragraph" w:styleId="Titre4">
+  <w:style w:type="paragraph" w:styleId="Heading4">
     <w:name w:val="heading 4"/>
     <w:basedOn w:val="Normal"/>
     <w:next w:val="Normal"/>
-    <w:link w:val="Titre4Car"/>
+    <w:link w:val="Heading4Char"/>
     <w:uiPriority w:val="9"/>
     <w:semiHidden/>
     <w:unhideWhenUsed/>
@@ -6603,11 +6773,11 @@
       <w:color w:val="2F5496" w:themeColor="accent1" w:themeShade="BF"/>
     </w:rPr>
   </w:style>
-  <w:style w:type="paragraph" w:styleId="Titre5">
+  <w:style w:type="paragraph" w:styleId="Heading5">
     <w:name w:val="heading 5"/>
     <w:basedOn w:val="Normal"/>
     <w:next w:val="Normal"/>
-    <w:link w:val="Titre5Car"/>
+    <w:link w:val="Heading5Char"/>
     <w:uiPriority w:val="9"/>
     <w:semiHidden/>
     <w:unhideWhenUsed/>
@@ -6628,11 +6798,11 @@
       <w:color w:val="2F5496" w:themeColor="accent1" w:themeShade="BF"/>
     </w:rPr>
   </w:style>
-  <w:style w:type="paragraph" w:styleId="Titre6">
+  <w:style w:type="paragraph" w:styleId="Heading6">
     <w:name w:val="heading 6"/>
     <w:basedOn w:val="Normal"/>
     <w:next w:val="Normal"/>
-    <w:link w:val="Titre6Car"/>
+    <w:link w:val="Heading6Char"/>
     <w:uiPriority w:val="9"/>
     <w:semiHidden/>
     <w:unhideWhenUsed/>
@@ -6653,11 +6823,11 @@
       <w:color w:val="1F3763" w:themeColor="accent1" w:themeShade="7F"/>
     </w:rPr>
   </w:style>
-  <w:style w:type="paragraph" w:styleId="Titre7">
+  <w:style w:type="paragraph" w:styleId="Heading7">
     <w:name w:val="heading 7"/>
     <w:basedOn w:val="Normal"/>
     <w:next w:val="Normal"/>
-    <w:link w:val="Titre7Car"/>
+    <w:link w:val="Heading7Char"/>
     <w:uiPriority w:val="9"/>
     <w:semiHidden/>
     <w:unhideWhenUsed/>
@@ -6680,11 +6850,11 @@
       <w:color w:val="1F3763" w:themeColor="accent1" w:themeShade="7F"/>
     </w:rPr>
   </w:style>
-  <w:style w:type="paragraph" w:styleId="Titre8">
+  <w:style w:type="paragraph" w:styleId="Heading8">
     <w:name w:val="heading 8"/>
     <w:basedOn w:val="Normal"/>
     <w:next w:val="Normal"/>
-    <w:link w:val="Titre8Car"/>
+    <w:link w:val="Heading8Char"/>
     <w:uiPriority w:val="9"/>
     <w:semiHidden/>
     <w:unhideWhenUsed/>
@@ -6707,11 +6877,11 @@
       <w:szCs w:val="21"/>
     </w:rPr>
   </w:style>
-  <w:style w:type="paragraph" w:styleId="Titre9">
+  <w:style w:type="paragraph" w:styleId="Heading9">
     <w:name w:val="heading 9"/>
     <w:basedOn w:val="Normal"/>
     <w:next w:val="Normal"/>
-    <w:link w:val="Titre9Car"/>
+    <w:link w:val="Heading9Char"/>
     <w:uiPriority w:val="9"/>
     <w:semiHidden/>
     <w:unhideWhenUsed/>
@@ -6736,13 +6906,13 @@
       <w:szCs w:val="21"/>
     </w:rPr>
   </w:style>
-  <w:style w:type="character" w:default="1" w:styleId="Policepardfaut">
+  <w:style w:type="character" w:default="1" w:styleId="DefaultParagraphFont">
     <w:name w:val="Default Paragraph Font"/>
     <w:uiPriority w:val="1"/>
     <w:semiHidden/>
     <w:unhideWhenUsed/>
   </w:style>
-  <w:style w:type="table" w:default="1" w:styleId="TableauNormal">
+  <w:style w:type="table" w:default="1" w:styleId="TableNormal">
     <w:name w:val="Normal Table"/>
     <w:uiPriority w:val="99"/>
     <w:semiHidden/>
@@ -6757,7 +6927,7 @@
       </w:tblCellMar>
     </w:tblPr>
   </w:style>
-  <w:style w:type="numbering" w:default="1" w:styleId="Aucuneliste">
+  <w:style w:type="numbering" w:default="1" w:styleId="NoList">
     <w:name w:val="No List"/>
     <w:uiPriority w:val="99"/>
     <w:semiHidden/>
@@ -6779,10 +6949,10 @@
       <w:szCs w:val="24"/>
     </w:rPr>
   </w:style>
-  <w:style w:type="character" w:customStyle="1" w:styleId="Titre1Car">
-    <w:name w:val="Titre 1 Car"/>
-    <w:basedOn w:val="Policepardfaut"/>
-    <w:link w:val="Titre1"/>
+  <w:style w:type="character" w:customStyle="1" w:styleId="Heading1Char">
+    <w:name w:val="Heading 1 Char"/>
+    <w:basedOn w:val="DefaultParagraphFont"/>
+    <w:link w:val="Heading1"/>
     <w:uiPriority w:val="9"/>
     <w:rsid w:val="00974036"/>
     <w:rPr>
@@ -6793,10 +6963,10 @@
       <w:lang w:eastAsia="fr-CH"/>
     </w:rPr>
   </w:style>
-  <w:style w:type="character" w:customStyle="1" w:styleId="Titre2Car">
-    <w:name w:val="Titre 2 Car"/>
-    <w:basedOn w:val="Policepardfaut"/>
-    <w:link w:val="Titre2"/>
+  <w:style w:type="character" w:customStyle="1" w:styleId="Heading2Char">
+    <w:name w:val="Heading 2 Char"/>
+    <w:basedOn w:val="DefaultParagraphFont"/>
+    <w:link w:val="Heading2"/>
     <w:uiPriority w:val="9"/>
     <w:rsid w:val="00974036"/>
     <w:rPr>
@@ -6807,7 +6977,7 @@
       <w:lang w:eastAsia="fr-CH"/>
     </w:rPr>
   </w:style>
-  <w:style w:type="paragraph" w:styleId="Paragraphedeliste">
+  <w:style w:type="paragraph" w:styleId="ListParagraph">
     <w:name w:val="List Paragraph"/>
     <w:basedOn w:val="Normal"/>
     <w:uiPriority w:val="34"/>
@@ -6818,10 +6988,10 @@
       <w:contextualSpacing/>
     </w:pPr>
   </w:style>
-  <w:style w:type="character" w:customStyle="1" w:styleId="Titre3Car">
-    <w:name w:val="Titre 3 Car"/>
-    <w:basedOn w:val="Policepardfaut"/>
-    <w:link w:val="Titre3"/>
+  <w:style w:type="character" w:customStyle="1" w:styleId="Heading3Char">
+    <w:name w:val="Heading 3 Char"/>
+    <w:basedOn w:val="DefaultParagraphFont"/>
+    <w:link w:val="Heading3"/>
     <w:uiPriority w:val="9"/>
     <w:rsid w:val="00974036"/>
     <w:rPr>
@@ -6832,7 +7002,7 @@
       <w:lang w:eastAsia="fr-CH"/>
     </w:rPr>
   </w:style>
-  <w:style w:type="paragraph" w:styleId="Lgende">
+  <w:style w:type="paragraph" w:styleId="Caption">
     <w:name w:val="caption"/>
     <w:basedOn w:val="Normal"/>
     <w:next w:val="Normal"/>
@@ -6851,10 +7021,10 @@
       <w:szCs w:val="18"/>
     </w:rPr>
   </w:style>
-  <w:style w:type="character" w:customStyle="1" w:styleId="Titre4Car">
-    <w:name w:val="Titre 4 Car"/>
-    <w:basedOn w:val="Policepardfaut"/>
-    <w:link w:val="Titre4"/>
+  <w:style w:type="character" w:customStyle="1" w:styleId="Heading4Char">
+    <w:name w:val="Heading 4 Char"/>
+    <w:basedOn w:val="DefaultParagraphFont"/>
+    <w:link w:val="Heading4"/>
     <w:uiPriority w:val="9"/>
     <w:semiHidden/>
     <w:rsid w:val="005A20B1"/>
@@ -6866,10 +7036,10 @@
       <w:lang w:eastAsia="fr-CH"/>
     </w:rPr>
   </w:style>
-  <w:style w:type="character" w:customStyle="1" w:styleId="Titre5Car">
-    <w:name w:val="Titre 5 Car"/>
-    <w:basedOn w:val="Policepardfaut"/>
-    <w:link w:val="Titre5"/>
+  <w:style w:type="character" w:customStyle="1" w:styleId="Heading5Char">
+    <w:name w:val="Heading 5 Char"/>
+    <w:basedOn w:val="DefaultParagraphFont"/>
+    <w:link w:val="Heading5"/>
     <w:uiPriority w:val="9"/>
     <w:semiHidden/>
     <w:rsid w:val="005A20B1"/>
@@ -6879,10 +7049,10 @@
       <w:lang w:eastAsia="fr-CH"/>
     </w:rPr>
   </w:style>
-  <w:style w:type="character" w:customStyle="1" w:styleId="Titre6Car">
-    <w:name w:val="Titre 6 Car"/>
-    <w:basedOn w:val="Policepardfaut"/>
-    <w:link w:val="Titre6"/>
+  <w:style w:type="character" w:customStyle="1" w:styleId="Heading6Char">
+    <w:name w:val="Heading 6 Char"/>
+    <w:basedOn w:val="DefaultParagraphFont"/>
+    <w:link w:val="Heading6"/>
     <w:uiPriority w:val="9"/>
     <w:semiHidden/>
     <w:rsid w:val="005A20B1"/>
@@ -6892,10 +7062,10 @@
       <w:lang w:eastAsia="fr-CH"/>
     </w:rPr>
   </w:style>
-  <w:style w:type="character" w:customStyle="1" w:styleId="Titre7Car">
-    <w:name w:val="Titre 7 Car"/>
-    <w:basedOn w:val="Policepardfaut"/>
-    <w:link w:val="Titre7"/>
+  <w:style w:type="character" w:customStyle="1" w:styleId="Heading7Char">
+    <w:name w:val="Heading 7 Char"/>
+    <w:basedOn w:val="DefaultParagraphFont"/>
+    <w:link w:val="Heading7"/>
     <w:uiPriority w:val="9"/>
     <w:semiHidden/>
     <w:rsid w:val="005A20B1"/>
@@ -6907,10 +7077,10 @@
       <w:lang w:eastAsia="fr-CH"/>
     </w:rPr>
   </w:style>
-  <w:style w:type="character" w:customStyle="1" w:styleId="Titre8Car">
-    <w:name w:val="Titre 8 Car"/>
-    <w:basedOn w:val="Policepardfaut"/>
-    <w:link w:val="Titre8"/>
+  <w:style w:type="character" w:customStyle="1" w:styleId="Heading8Char">
+    <w:name w:val="Heading 8 Char"/>
+    <w:basedOn w:val="DefaultParagraphFont"/>
+    <w:link w:val="Heading8"/>
     <w:uiPriority w:val="9"/>
     <w:semiHidden/>
     <w:rsid w:val="005A20B1"/>
@@ -6922,10 +7092,10 @@
       <w:lang w:eastAsia="fr-CH"/>
     </w:rPr>
   </w:style>
-  <w:style w:type="character" w:customStyle="1" w:styleId="Titre9Car">
-    <w:name w:val="Titre 9 Car"/>
-    <w:basedOn w:val="Policepardfaut"/>
-    <w:link w:val="Titre9"/>
+  <w:style w:type="character" w:customStyle="1" w:styleId="Heading9Char">
+    <w:name w:val="Heading 9 Char"/>
+    <w:basedOn w:val="DefaultParagraphFont"/>
+    <w:link w:val="Heading9"/>
     <w:uiPriority w:val="9"/>
     <w:semiHidden/>
     <w:rsid w:val="005A20B1"/>
@@ -6939,9 +7109,9 @@
       <w:lang w:eastAsia="fr-CH"/>
     </w:rPr>
   </w:style>
-  <w:style w:type="paragraph" w:styleId="En-ttedetabledesmatires">
+  <w:style w:type="paragraph" w:styleId="TOCHeading">
     <w:name w:val="TOC Heading"/>
-    <w:basedOn w:val="Titre1"/>
+    <w:basedOn w:val="Heading1"/>
     <w:next w:val="Normal"/>
     <w:uiPriority w:val="39"/>
     <w:unhideWhenUsed/>
@@ -6959,7 +7129,7 @@
       <w:lang w:val="fr-FR"/>
     </w:rPr>
   </w:style>
-  <w:style w:type="paragraph" w:styleId="TM1">
+  <w:style w:type="paragraph" w:styleId="TOC1">
     <w:name w:val="toc 1"/>
     <w:basedOn w:val="Normal"/>
     <w:next w:val="Normal"/>
@@ -6971,7 +7141,7 @@
       <w:spacing w:after="100"/>
     </w:pPr>
   </w:style>
-  <w:style w:type="paragraph" w:styleId="TM2">
+  <w:style w:type="paragraph" w:styleId="TOC2">
     <w:name w:val="toc 2"/>
     <w:basedOn w:val="Normal"/>
     <w:next w:val="Normal"/>
@@ -6984,7 +7154,7 @@
       <w:ind w:left="220"/>
     </w:pPr>
   </w:style>
-  <w:style w:type="paragraph" w:styleId="TM3">
+  <w:style w:type="paragraph" w:styleId="TOC3">
     <w:name w:val="toc 3"/>
     <w:basedOn w:val="Normal"/>
     <w:next w:val="Normal"/>
@@ -6997,9 +7167,9 @@
       <w:ind w:left="440"/>
     </w:pPr>
   </w:style>
-  <w:style w:type="character" w:styleId="Lienhypertexte">
+  <w:style w:type="character" w:styleId="Hyperlink">
     <w:name w:val="Hyperlink"/>
-    <w:basedOn w:val="Policepardfaut"/>
+    <w:basedOn w:val="DefaultParagraphFont"/>
     <w:uiPriority w:val="99"/>
     <w:unhideWhenUsed/>
     <w:rsid w:val="00E73C2C"/>
@@ -7008,10 +7178,10 @@
       <w:u w:val="single"/>
     </w:rPr>
   </w:style>
-  <w:style w:type="paragraph" w:styleId="En-tte">
+  <w:style w:type="paragraph" w:styleId="Header">
     <w:name w:val="header"/>
     <w:basedOn w:val="Normal"/>
-    <w:link w:val="En-tteCar"/>
+    <w:link w:val="HeaderChar"/>
     <w:uiPriority w:val="99"/>
     <w:unhideWhenUsed/>
     <w:rsid w:val="00F40E3E"/>
@@ -7023,10 +7193,10 @@
       <w:spacing w:after="0" w:line="240" w:lineRule="auto"/>
     </w:pPr>
   </w:style>
-  <w:style w:type="character" w:customStyle="1" w:styleId="En-tteCar">
-    <w:name w:val="En-tête Car"/>
-    <w:basedOn w:val="Policepardfaut"/>
-    <w:link w:val="En-tte"/>
+  <w:style w:type="character" w:customStyle="1" w:styleId="HeaderChar">
+    <w:name w:val="Header Char"/>
+    <w:basedOn w:val="DefaultParagraphFont"/>
+    <w:link w:val="Header"/>
     <w:uiPriority w:val="99"/>
     <w:rsid w:val="00F40E3E"/>
     <w:rPr>
@@ -7034,10 +7204,10 @@
       <w:lang w:eastAsia="fr-CH"/>
     </w:rPr>
   </w:style>
-  <w:style w:type="paragraph" w:styleId="Pieddepage">
+  <w:style w:type="paragraph" w:styleId="Footer">
     <w:name w:val="footer"/>
     <w:basedOn w:val="Normal"/>
-    <w:link w:val="PieddepageCar"/>
+    <w:link w:val="FooterChar"/>
     <w:uiPriority w:val="99"/>
     <w:unhideWhenUsed/>
     <w:rsid w:val="00F40E3E"/>
@@ -7049,10 +7219,10 @@
       <w:spacing w:after="0" w:line="240" w:lineRule="auto"/>
     </w:pPr>
   </w:style>
-  <w:style w:type="character" w:customStyle="1" w:styleId="PieddepageCar">
-    <w:name w:val="Pied de page Car"/>
-    <w:basedOn w:val="Policepardfaut"/>
-    <w:link w:val="Pieddepage"/>
+  <w:style w:type="character" w:customStyle="1" w:styleId="FooterChar">
+    <w:name w:val="Footer Char"/>
+    <w:basedOn w:val="DefaultParagraphFont"/>
+    <w:link w:val="Footer"/>
     <w:uiPriority w:val="99"/>
     <w:rsid w:val="00F40E3E"/>
     <w:rPr>
@@ -7060,10 +7230,10 @@
       <w:lang w:eastAsia="fr-CH"/>
     </w:rPr>
   </w:style>
-  <w:style w:type="paragraph" w:styleId="Textedebulles">
+  <w:style w:type="paragraph" w:styleId="BalloonText">
     <w:name w:val="Balloon Text"/>
     <w:basedOn w:val="Normal"/>
-    <w:link w:val="TextedebullesCar"/>
+    <w:link w:val="BalloonTextChar"/>
     <w:uiPriority w:val="99"/>
     <w:semiHidden/>
     <w:unhideWhenUsed/>
@@ -7077,10 +7247,10 @@
       <w:szCs w:val="18"/>
     </w:rPr>
   </w:style>
-  <w:style w:type="character" w:customStyle="1" w:styleId="TextedebullesCar">
-    <w:name w:val="Texte de bulles Car"/>
-    <w:basedOn w:val="Policepardfaut"/>
-    <w:link w:val="Textedebulles"/>
+  <w:style w:type="character" w:customStyle="1" w:styleId="BalloonTextChar">
+    <w:name w:val="Balloon Text Char"/>
+    <w:basedOn w:val="DefaultParagraphFont"/>
+    <w:link w:val="BalloonText"/>
     <w:uiPriority w:val="99"/>
     <w:semiHidden/>
     <w:rsid w:val="008E0776"/>
@@ -7387,4 +7557,16 @@
     </a:ext>
   </a:extLst>
 </a:theme>
+</file>
+
+<file path=customXml/item1.xml><?xml version="1.0" encoding="utf-8"?>
+<b:Sources xmlns:b="http://schemas.openxmlformats.org/officeDocument/2006/bibliography" xmlns="http://schemas.openxmlformats.org/officeDocument/2006/bibliography" SelectedStyle="\APASixthEditionOfficeOnline.xsl" StyleName="APA" Version="6"/>
+</file>
+
+<file path=customXml/itemProps1.xml><?xml version="1.0" encoding="utf-8"?>
+<ds:datastoreItem xmlns:ds="http://schemas.openxmlformats.org/officeDocument/2006/customXml" ds:itemID="{DAE2977E-4938-4CA0-A77F-9733E40B7C3A}">
+  <ds:schemaRefs>
+    <ds:schemaRef ds:uri="http://schemas.openxmlformats.org/officeDocument/2006/bibliography"/>
+  </ds:schemaRefs>
+</ds:datastoreItem>
 </file>
</xml_diff>